<commit_message>
Add mobile nav scroll fix for small screens
</commit_message>
<xml_diff>
--- a/correction/css copy.docx
+++ b/correction/css copy.docx
@@ -40585,9 +40585,3002 @@
       </w:pPr>
     </w:p>
     <w:p>
+      <w:pPr>
+        <w:keepNext w:val="0"/>
+        <w:keepLines w:val="0"/>
+        <w:widowControl/>
+        <w:suppressLineNumbers w:val="0"/>
+        <w:shd w:val="clear" w:fill="1F1F1F"/>
+        <w:spacing w:line="285" w:lineRule="atLeast"/>
+        <w:jc w:val="left"/>
+        <w:rPr>
+          <w:rFonts w:hint="default" w:ascii="Consolas" w:hAnsi="Consolas" w:eastAsia="Consolas" w:cs="Consolas"/>
+          <w:b w:val="0"/>
+          <w:bCs w:val="0"/>
+          <w:color w:val="CCCCCC"/>
+          <w:sz w:val="21"/>
+          <w:szCs w:val="21"/>
+        </w:rPr>
+      </w:pPr>
+      <w:r>
+        <w:rPr>
+          <w:rFonts w:hint="default" w:ascii="Consolas" w:hAnsi="Consolas" w:eastAsia="Consolas" w:cs="Consolas"/>
+          <w:b w:val="0"/>
+          <w:bCs w:val="0"/>
+          <w:color w:val="6A9955"/>
+          <w:kern w:val="0"/>
+          <w:sz w:val="21"/>
+          <w:szCs w:val="21"/>
+          <w:shd w:val="clear" w:fill="1F1F1F"/>
+          <w:lang w:val="en-US" w:eastAsia="zh-CN" w:bidi="ar"/>
+        </w:rPr>
+        <w:t>/* ROBOTS: тело статьи во всю ширину заголовка */</w:t>
+      </w:r>
+    </w:p>
+    <w:p>
+      <w:pPr>
+        <w:keepNext w:val="0"/>
+        <w:keepLines w:val="0"/>
+        <w:widowControl/>
+        <w:suppressLineNumbers w:val="0"/>
+        <w:shd w:val="clear" w:fill="1F1F1F"/>
+        <w:spacing w:line="285" w:lineRule="atLeast"/>
+        <w:jc w:val="left"/>
+        <w:rPr>
+          <w:rFonts w:hint="default" w:ascii="Consolas" w:hAnsi="Consolas" w:eastAsia="Consolas" w:cs="Consolas"/>
+          <w:b w:val="0"/>
+          <w:bCs w:val="0"/>
+          <w:color w:val="CCCCCC"/>
+          <w:sz w:val="21"/>
+          <w:szCs w:val="21"/>
+        </w:rPr>
+      </w:pPr>
+      <w:r>
+        <w:rPr>
+          <w:rFonts w:hint="default" w:ascii="Consolas" w:hAnsi="Consolas" w:eastAsia="Consolas" w:cs="Consolas"/>
+          <w:b w:val="0"/>
+          <w:bCs w:val="0"/>
+          <w:color w:val="D7BA7D"/>
+          <w:kern w:val="0"/>
+          <w:sz w:val="21"/>
+          <w:szCs w:val="21"/>
+          <w:shd w:val="clear" w:fill="1F1F1F"/>
+          <w:lang w:val="en-US" w:eastAsia="zh-CN" w:bidi="ar"/>
+        </w:rPr>
+        <w:t>.article-body.robots-wide</w:t>
+      </w:r>
+      <w:r>
+        <w:rPr>
+          <w:rFonts w:hint="default" w:ascii="Consolas" w:hAnsi="Consolas" w:eastAsia="Consolas" w:cs="Consolas"/>
+          <w:b w:val="0"/>
+          <w:bCs w:val="0"/>
+          <w:color w:val="CCCCCC"/>
+          <w:kern w:val="0"/>
+          <w:sz w:val="21"/>
+          <w:szCs w:val="21"/>
+          <w:shd w:val="clear" w:fill="1F1F1F"/>
+          <w:lang w:val="en-US" w:eastAsia="zh-CN" w:bidi="ar"/>
+        </w:rPr>
+        <w:t xml:space="preserve"> { </w:t>
+      </w:r>
+      <w:r>
+        <w:rPr>
+          <w:rFonts w:hint="default" w:ascii="Consolas" w:hAnsi="Consolas" w:eastAsia="Consolas" w:cs="Consolas"/>
+          <w:b w:val="0"/>
+          <w:bCs w:val="0"/>
+          <w:color w:val="9CDCFE"/>
+          <w:kern w:val="0"/>
+          <w:sz w:val="21"/>
+          <w:szCs w:val="21"/>
+          <w:shd w:val="clear" w:fill="1F1F1F"/>
+          <w:lang w:val="en-US" w:eastAsia="zh-CN" w:bidi="ar"/>
+        </w:rPr>
+        <w:t>max-width</w:t>
+      </w:r>
+      <w:r>
+        <w:rPr>
+          <w:rFonts w:hint="default" w:ascii="Consolas" w:hAnsi="Consolas" w:eastAsia="Consolas" w:cs="Consolas"/>
+          <w:b w:val="0"/>
+          <w:bCs w:val="0"/>
+          <w:color w:val="CCCCCC"/>
+          <w:kern w:val="0"/>
+          <w:sz w:val="21"/>
+          <w:szCs w:val="21"/>
+          <w:shd w:val="clear" w:fill="1F1F1F"/>
+          <w:lang w:val="en-US" w:eastAsia="zh-CN" w:bidi="ar"/>
+        </w:rPr>
+        <w:t xml:space="preserve">: </w:t>
+      </w:r>
+      <w:r>
+        <w:rPr>
+          <w:rFonts w:hint="default" w:ascii="Consolas" w:hAnsi="Consolas" w:eastAsia="Consolas" w:cs="Consolas"/>
+          <w:b w:val="0"/>
+          <w:bCs w:val="0"/>
+          <w:color w:val="CE9178"/>
+          <w:kern w:val="0"/>
+          <w:sz w:val="21"/>
+          <w:szCs w:val="21"/>
+          <w:shd w:val="clear" w:fill="1F1F1F"/>
+          <w:lang w:val="en-US" w:eastAsia="zh-CN" w:bidi="ar"/>
+        </w:rPr>
+        <w:t>none</w:t>
+      </w:r>
+      <w:r>
+        <w:rPr>
+          <w:rFonts w:hint="default" w:ascii="Consolas" w:hAnsi="Consolas" w:eastAsia="Consolas" w:cs="Consolas"/>
+          <w:b w:val="0"/>
+          <w:bCs w:val="0"/>
+          <w:color w:val="CCCCCC"/>
+          <w:kern w:val="0"/>
+          <w:sz w:val="21"/>
+          <w:szCs w:val="21"/>
+          <w:shd w:val="clear" w:fill="1F1F1F"/>
+          <w:lang w:val="en-US" w:eastAsia="zh-CN" w:bidi="ar"/>
+        </w:rPr>
+        <w:t xml:space="preserve"> </w:t>
+      </w:r>
+      <w:r>
+        <w:rPr>
+          <w:rFonts w:hint="default" w:ascii="Consolas" w:hAnsi="Consolas" w:eastAsia="Consolas" w:cs="Consolas"/>
+          <w:b w:val="0"/>
+          <w:bCs w:val="0"/>
+          <w:color w:val="569CD6"/>
+          <w:kern w:val="0"/>
+          <w:sz w:val="21"/>
+          <w:szCs w:val="21"/>
+          <w:shd w:val="clear" w:fill="1F1F1F"/>
+          <w:lang w:val="en-US" w:eastAsia="zh-CN" w:bidi="ar"/>
+        </w:rPr>
+        <w:t>!important</w:t>
+      </w:r>
+      <w:r>
+        <w:rPr>
+          <w:rFonts w:hint="default" w:ascii="Consolas" w:hAnsi="Consolas" w:eastAsia="Consolas" w:cs="Consolas"/>
+          <w:b w:val="0"/>
+          <w:bCs w:val="0"/>
+          <w:color w:val="CCCCCC"/>
+          <w:kern w:val="0"/>
+          <w:sz w:val="21"/>
+          <w:szCs w:val="21"/>
+          <w:shd w:val="clear" w:fill="1F1F1F"/>
+          <w:lang w:val="en-US" w:eastAsia="zh-CN" w:bidi="ar"/>
+        </w:rPr>
+        <w:t>; }</w:t>
+      </w:r>
+    </w:p>
+    <w:p>
+      <w:pPr>
+        <w:keepNext w:val="0"/>
+        <w:keepLines w:val="0"/>
+        <w:widowControl/>
+        <w:suppressLineNumbers w:val="0"/>
+        <w:spacing w:after="240" w:afterAutospacing="0"/>
+        <w:jc w:val="left"/>
+      </w:pPr>
+      <w:r>
+        <w:rPr>
+          <w:rFonts w:hint="default" w:ascii="Consolas" w:hAnsi="Consolas" w:eastAsia="Consolas" w:cs="Consolas"/>
+          <w:b w:val="0"/>
+          <w:bCs w:val="0"/>
+          <w:color w:val="CCCCCC"/>
+          <w:kern w:val="0"/>
+          <w:sz w:val="21"/>
+          <w:szCs w:val="21"/>
+          <w:shd w:val="clear" w:fill="1F1F1F"/>
+          <w:lang w:val="en-US" w:eastAsia="zh-CN" w:bidi="ar"/>
+        </w:rPr>
+        <w:br w:type="textWrapping"/>
+      </w:r>
+    </w:p>
+    <w:p>
+      <w:pPr>
+        <w:keepNext w:val="0"/>
+        <w:keepLines w:val="0"/>
+        <w:widowControl/>
+        <w:suppressLineNumbers w:val="0"/>
+        <w:shd w:val="clear" w:fill="1F1F1F"/>
+        <w:spacing w:line="285" w:lineRule="atLeast"/>
+        <w:jc w:val="left"/>
+        <w:rPr>
+          <w:rFonts w:hint="default" w:ascii="Consolas" w:hAnsi="Consolas" w:eastAsia="Consolas" w:cs="Consolas"/>
+          <w:b w:val="0"/>
+          <w:bCs w:val="0"/>
+          <w:color w:val="CCCCCC"/>
+          <w:sz w:val="21"/>
+          <w:szCs w:val="21"/>
+        </w:rPr>
+      </w:pPr>
+      <w:r>
+        <w:rPr>
+          <w:rFonts w:hint="default" w:ascii="Consolas" w:hAnsi="Consolas" w:eastAsia="Consolas" w:cs="Consolas"/>
+          <w:b w:val="0"/>
+          <w:bCs w:val="0"/>
+          <w:color w:val="6A9955"/>
+          <w:kern w:val="0"/>
+          <w:sz w:val="21"/>
+          <w:szCs w:val="21"/>
+          <w:shd w:val="clear" w:fill="1F1F1F"/>
+          <w:lang w:val="en-US" w:eastAsia="zh-CN" w:bidi="ar"/>
+        </w:rPr>
+        <w:t>/* Image with text wrap (left float) */</w:t>
+      </w:r>
+    </w:p>
+    <w:p>
+      <w:pPr>
+        <w:keepNext w:val="0"/>
+        <w:keepLines w:val="0"/>
+        <w:widowControl/>
+        <w:suppressLineNumbers w:val="0"/>
+        <w:shd w:val="clear" w:fill="1F1F1F"/>
+        <w:spacing w:line="285" w:lineRule="atLeast"/>
+        <w:jc w:val="left"/>
+        <w:rPr>
+          <w:rFonts w:hint="default" w:ascii="Consolas" w:hAnsi="Consolas" w:eastAsia="Consolas" w:cs="Consolas"/>
+          <w:b w:val="0"/>
+          <w:bCs w:val="0"/>
+          <w:color w:val="CCCCCC"/>
+          <w:sz w:val="21"/>
+          <w:szCs w:val="21"/>
+        </w:rPr>
+      </w:pPr>
+      <w:r>
+        <w:rPr>
+          <w:rFonts w:hint="default" w:ascii="Consolas" w:hAnsi="Consolas" w:eastAsia="Consolas" w:cs="Consolas"/>
+          <w:b w:val="0"/>
+          <w:bCs w:val="0"/>
+          <w:color w:val="D7BA7D"/>
+          <w:kern w:val="0"/>
+          <w:sz w:val="21"/>
+          <w:szCs w:val="21"/>
+          <w:shd w:val="clear" w:fill="1F1F1F"/>
+          <w:lang w:val="en-US" w:eastAsia="zh-CN" w:bidi="ar"/>
+        </w:rPr>
+        <w:t>.float-img-left</w:t>
+      </w:r>
+      <w:r>
+        <w:rPr>
+          <w:rFonts w:hint="default" w:ascii="Consolas" w:hAnsi="Consolas" w:eastAsia="Consolas" w:cs="Consolas"/>
+          <w:b w:val="0"/>
+          <w:bCs w:val="0"/>
+          <w:color w:val="CCCCCC"/>
+          <w:kern w:val="0"/>
+          <w:sz w:val="21"/>
+          <w:szCs w:val="21"/>
+          <w:shd w:val="clear" w:fill="1F1F1F"/>
+          <w:lang w:val="en-US" w:eastAsia="zh-CN" w:bidi="ar"/>
+        </w:rPr>
+        <w:t>{</w:t>
+      </w:r>
+    </w:p>
+    <w:p>
+      <w:pPr>
+        <w:keepNext w:val="0"/>
+        <w:keepLines w:val="0"/>
+        <w:widowControl/>
+        <w:suppressLineNumbers w:val="0"/>
+        <w:shd w:val="clear" w:fill="1F1F1F"/>
+        <w:spacing w:line="285" w:lineRule="atLeast"/>
+        <w:jc w:val="left"/>
+        <w:rPr>
+          <w:rFonts w:hint="default" w:ascii="Consolas" w:hAnsi="Consolas" w:eastAsia="Consolas" w:cs="Consolas"/>
+          <w:b w:val="0"/>
+          <w:bCs w:val="0"/>
+          <w:color w:val="CCCCCC"/>
+          <w:sz w:val="21"/>
+          <w:szCs w:val="21"/>
+        </w:rPr>
+      </w:pPr>
+      <w:r>
+        <w:rPr>
+          <w:rFonts w:hint="default" w:ascii="Consolas" w:hAnsi="Consolas" w:eastAsia="Consolas" w:cs="Consolas"/>
+          <w:b w:val="0"/>
+          <w:bCs w:val="0"/>
+          <w:color w:val="CCCCCC"/>
+          <w:kern w:val="0"/>
+          <w:sz w:val="21"/>
+          <w:szCs w:val="21"/>
+          <w:shd w:val="clear" w:fill="1F1F1F"/>
+          <w:lang w:val="en-US" w:eastAsia="zh-CN" w:bidi="ar"/>
+        </w:rPr>
+        <w:t xml:space="preserve">  </w:t>
+      </w:r>
+      <w:r>
+        <w:rPr>
+          <w:rFonts w:hint="default" w:ascii="Consolas" w:hAnsi="Consolas" w:eastAsia="Consolas" w:cs="Consolas"/>
+          <w:b w:val="0"/>
+          <w:bCs w:val="0"/>
+          <w:color w:val="9CDCFE"/>
+          <w:kern w:val="0"/>
+          <w:sz w:val="21"/>
+          <w:szCs w:val="21"/>
+          <w:shd w:val="clear" w:fill="1F1F1F"/>
+          <w:lang w:val="en-US" w:eastAsia="zh-CN" w:bidi="ar"/>
+        </w:rPr>
+        <w:t>float</w:t>
+      </w:r>
+      <w:r>
+        <w:rPr>
+          <w:rFonts w:hint="default" w:ascii="Consolas" w:hAnsi="Consolas" w:eastAsia="Consolas" w:cs="Consolas"/>
+          <w:b w:val="0"/>
+          <w:bCs w:val="0"/>
+          <w:color w:val="CCCCCC"/>
+          <w:kern w:val="0"/>
+          <w:sz w:val="21"/>
+          <w:szCs w:val="21"/>
+          <w:shd w:val="clear" w:fill="1F1F1F"/>
+          <w:lang w:val="en-US" w:eastAsia="zh-CN" w:bidi="ar"/>
+        </w:rPr>
+        <w:t xml:space="preserve">: </w:t>
+      </w:r>
+      <w:r>
+        <w:rPr>
+          <w:rFonts w:hint="default" w:ascii="Consolas" w:hAnsi="Consolas" w:eastAsia="Consolas" w:cs="Consolas"/>
+          <w:b w:val="0"/>
+          <w:bCs w:val="0"/>
+          <w:color w:val="CE9178"/>
+          <w:kern w:val="0"/>
+          <w:sz w:val="21"/>
+          <w:szCs w:val="21"/>
+          <w:shd w:val="clear" w:fill="1F1F1F"/>
+          <w:lang w:val="en-US" w:eastAsia="zh-CN" w:bidi="ar"/>
+        </w:rPr>
+        <w:t>left</w:t>
+      </w:r>
+      <w:r>
+        <w:rPr>
+          <w:rFonts w:hint="default" w:ascii="Consolas" w:hAnsi="Consolas" w:eastAsia="Consolas" w:cs="Consolas"/>
+          <w:b w:val="0"/>
+          <w:bCs w:val="0"/>
+          <w:color w:val="CCCCCC"/>
+          <w:kern w:val="0"/>
+          <w:sz w:val="21"/>
+          <w:szCs w:val="21"/>
+          <w:shd w:val="clear" w:fill="1F1F1F"/>
+          <w:lang w:val="en-US" w:eastAsia="zh-CN" w:bidi="ar"/>
+        </w:rPr>
+        <w:t>;</w:t>
+      </w:r>
+    </w:p>
+    <w:p>
+      <w:pPr>
+        <w:keepNext w:val="0"/>
+        <w:keepLines w:val="0"/>
+        <w:widowControl/>
+        <w:suppressLineNumbers w:val="0"/>
+        <w:shd w:val="clear" w:fill="1F1F1F"/>
+        <w:spacing w:line="285" w:lineRule="atLeast"/>
+        <w:jc w:val="left"/>
+        <w:rPr>
+          <w:rFonts w:hint="default" w:ascii="Consolas" w:hAnsi="Consolas" w:eastAsia="Consolas" w:cs="Consolas"/>
+          <w:b w:val="0"/>
+          <w:bCs w:val="0"/>
+          <w:color w:val="CCCCCC"/>
+          <w:sz w:val="21"/>
+          <w:szCs w:val="21"/>
+        </w:rPr>
+      </w:pPr>
+      <w:r>
+        <w:rPr>
+          <w:rFonts w:hint="default" w:ascii="Consolas" w:hAnsi="Consolas" w:eastAsia="Consolas" w:cs="Consolas"/>
+          <w:b w:val="0"/>
+          <w:bCs w:val="0"/>
+          <w:color w:val="CCCCCC"/>
+          <w:kern w:val="0"/>
+          <w:sz w:val="21"/>
+          <w:szCs w:val="21"/>
+          <w:shd w:val="clear" w:fill="1F1F1F"/>
+          <w:lang w:val="en-US" w:eastAsia="zh-CN" w:bidi="ar"/>
+        </w:rPr>
+        <w:t xml:space="preserve">  </w:t>
+      </w:r>
+      <w:r>
+        <w:rPr>
+          <w:rFonts w:hint="default" w:ascii="Consolas" w:hAnsi="Consolas" w:eastAsia="Consolas" w:cs="Consolas"/>
+          <w:b w:val="0"/>
+          <w:bCs w:val="0"/>
+          <w:color w:val="9CDCFE"/>
+          <w:kern w:val="0"/>
+          <w:sz w:val="21"/>
+          <w:szCs w:val="21"/>
+          <w:shd w:val="clear" w:fill="1F1F1F"/>
+          <w:lang w:val="en-US" w:eastAsia="zh-CN" w:bidi="ar"/>
+        </w:rPr>
+        <w:t>width</w:t>
+      </w:r>
+      <w:r>
+        <w:rPr>
+          <w:rFonts w:hint="default" w:ascii="Consolas" w:hAnsi="Consolas" w:eastAsia="Consolas" w:cs="Consolas"/>
+          <w:b w:val="0"/>
+          <w:bCs w:val="0"/>
+          <w:color w:val="CCCCCC"/>
+          <w:kern w:val="0"/>
+          <w:sz w:val="21"/>
+          <w:szCs w:val="21"/>
+          <w:shd w:val="clear" w:fill="1F1F1F"/>
+          <w:lang w:val="en-US" w:eastAsia="zh-CN" w:bidi="ar"/>
+        </w:rPr>
+        <w:t xml:space="preserve">: </w:t>
+      </w:r>
+      <w:r>
+        <w:rPr>
+          <w:rFonts w:hint="default" w:ascii="Consolas" w:hAnsi="Consolas" w:eastAsia="Consolas" w:cs="Consolas"/>
+          <w:b w:val="0"/>
+          <w:bCs w:val="0"/>
+          <w:color w:val="B5CEA8"/>
+          <w:kern w:val="0"/>
+          <w:sz w:val="21"/>
+          <w:szCs w:val="21"/>
+          <w:shd w:val="clear" w:fill="1F1F1F"/>
+          <w:lang w:val="en-US" w:eastAsia="zh-CN" w:bidi="ar"/>
+        </w:rPr>
+        <w:t>260px</w:t>
+      </w:r>
+      <w:r>
+        <w:rPr>
+          <w:rFonts w:hint="default" w:ascii="Consolas" w:hAnsi="Consolas" w:eastAsia="Consolas" w:cs="Consolas"/>
+          <w:b w:val="0"/>
+          <w:bCs w:val="0"/>
+          <w:color w:val="CCCCCC"/>
+          <w:kern w:val="0"/>
+          <w:sz w:val="21"/>
+          <w:szCs w:val="21"/>
+          <w:shd w:val="clear" w:fill="1F1F1F"/>
+          <w:lang w:val="en-US" w:eastAsia="zh-CN" w:bidi="ar"/>
+        </w:rPr>
+        <w:t>;            </w:t>
+      </w:r>
+      <w:r>
+        <w:rPr>
+          <w:rFonts w:hint="default" w:ascii="Consolas" w:hAnsi="Consolas" w:eastAsia="Consolas" w:cs="Consolas"/>
+          <w:b w:val="0"/>
+          <w:bCs w:val="0"/>
+          <w:color w:val="6A9955"/>
+          <w:kern w:val="0"/>
+          <w:sz w:val="21"/>
+          <w:szCs w:val="21"/>
+          <w:shd w:val="clear" w:fill="1F1F1F"/>
+          <w:lang w:val="en-US" w:eastAsia="zh-CN" w:bidi="ar"/>
+        </w:rPr>
+        <w:t>/* подгон по скрину */</w:t>
+      </w:r>
+    </w:p>
+    <w:p>
+      <w:pPr>
+        <w:keepNext w:val="0"/>
+        <w:keepLines w:val="0"/>
+        <w:widowControl/>
+        <w:suppressLineNumbers w:val="0"/>
+        <w:shd w:val="clear" w:fill="1F1F1F"/>
+        <w:spacing w:line="285" w:lineRule="atLeast"/>
+        <w:jc w:val="left"/>
+        <w:rPr>
+          <w:rFonts w:hint="default" w:ascii="Consolas" w:hAnsi="Consolas" w:eastAsia="Consolas" w:cs="Consolas"/>
+          <w:b w:val="0"/>
+          <w:bCs w:val="0"/>
+          <w:color w:val="CCCCCC"/>
+          <w:sz w:val="21"/>
+          <w:szCs w:val="21"/>
+        </w:rPr>
+      </w:pPr>
+      <w:r>
+        <w:rPr>
+          <w:rFonts w:hint="default" w:ascii="Consolas" w:hAnsi="Consolas" w:eastAsia="Consolas" w:cs="Consolas"/>
+          <w:b w:val="0"/>
+          <w:bCs w:val="0"/>
+          <w:color w:val="CCCCCC"/>
+          <w:kern w:val="0"/>
+          <w:sz w:val="21"/>
+          <w:szCs w:val="21"/>
+          <w:shd w:val="clear" w:fill="1F1F1F"/>
+          <w:lang w:val="en-US" w:eastAsia="zh-CN" w:bidi="ar"/>
+        </w:rPr>
+        <w:t xml:space="preserve">  </w:t>
+      </w:r>
+      <w:r>
+        <w:rPr>
+          <w:rFonts w:hint="default" w:ascii="Consolas" w:hAnsi="Consolas" w:eastAsia="Consolas" w:cs="Consolas"/>
+          <w:b w:val="0"/>
+          <w:bCs w:val="0"/>
+          <w:color w:val="9CDCFE"/>
+          <w:kern w:val="0"/>
+          <w:sz w:val="21"/>
+          <w:szCs w:val="21"/>
+          <w:shd w:val="clear" w:fill="1F1F1F"/>
+          <w:lang w:val="en-US" w:eastAsia="zh-CN" w:bidi="ar"/>
+        </w:rPr>
+        <w:t>max-width</w:t>
+      </w:r>
+      <w:r>
+        <w:rPr>
+          <w:rFonts w:hint="default" w:ascii="Consolas" w:hAnsi="Consolas" w:eastAsia="Consolas" w:cs="Consolas"/>
+          <w:b w:val="0"/>
+          <w:bCs w:val="0"/>
+          <w:color w:val="CCCCCC"/>
+          <w:kern w:val="0"/>
+          <w:sz w:val="21"/>
+          <w:szCs w:val="21"/>
+          <w:shd w:val="clear" w:fill="1F1F1F"/>
+          <w:lang w:val="en-US" w:eastAsia="zh-CN" w:bidi="ar"/>
+        </w:rPr>
+        <w:t xml:space="preserve">: </w:t>
+      </w:r>
+      <w:r>
+        <w:rPr>
+          <w:rFonts w:hint="default" w:ascii="Consolas" w:hAnsi="Consolas" w:eastAsia="Consolas" w:cs="Consolas"/>
+          <w:b w:val="0"/>
+          <w:bCs w:val="0"/>
+          <w:color w:val="B5CEA8"/>
+          <w:kern w:val="0"/>
+          <w:sz w:val="21"/>
+          <w:szCs w:val="21"/>
+          <w:shd w:val="clear" w:fill="1F1F1F"/>
+          <w:lang w:val="en-US" w:eastAsia="zh-CN" w:bidi="ar"/>
+        </w:rPr>
+        <w:t>46%</w:t>
+      </w:r>
+      <w:r>
+        <w:rPr>
+          <w:rFonts w:hint="default" w:ascii="Consolas" w:hAnsi="Consolas" w:eastAsia="Consolas" w:cs="Consolas"/>
+          <w:b w:val="0"/>
+          <w:bCs w:val="0"/>
+          <w:color w:val="CCCCCC"/>
+          <w:kern w:val="0"/>
+          <w:sz w:val="21"/>
+          <w:szCs w:val="21"/>
+          <w:shd w:val="clear" w:fill="1F1F1F"/>
+          <w:lang w:val="en-US" w:eastAsia="zh-CN" w:bidi="ar"/>
+        </w:rPr>
+        <w:t>;</w:t>
+      </w:r>
+    </w:p>
+    <w:p>
+      <w:pPr>
+        <w:keepNext w:val="0"/>
+        <w:keepLines w:val="0"/>
+        <w:widowControl/>
+        <w:suppressLineNumbers w:val="0"/>
+        <w:shd w:val="clear" w:fill="1F1F1F"/>
+        <w:spacing w:line="285" w:lineRule="atLeast"/>
+        <w:jc w:val="left"/>
+        <w:rPr>
+          <w:rFonts w:hint="default" w:ascii="Consolas" w:hAnsi="Consolas" w:eastAsia="Consolas" w:cs="Consolas"/>
+          <w:b w:val="0"/>
+          <w:bCs w:val="0"/>
+          <w:color w:val="CCCCCC"/>
+          <w:sz w:val="21"/>
+          <w:szCs w:val="21"/>
+        </w:rPr>
+      </w:pPr>
+      <w:r>
+        <w:rPr>
+          <w:rFonts w:hint="default" w:ascii="Consolas" w:hAnsi="Consolas" w:eastAsia="Consolas" w:cs="Consolas"/>
+          <w:b w:val="0"/>
+          <w:bCs w:val="0"/>
+          <w:color w:val="CCCCCC"/>
+          <w:kern w:val="0"/>
+          <w:sz w:val="21"/>
+          <w:szCs w:val="21"/>
+          <w:shd w:val="clear" w:fill="1F1F1F"/>
+          <w:lang w:val="en-US" w:eastAsia="zh-CN" w:bidi="ar"/>
+        </w:rPr>
+        <w:t xml:space="preserve">  </w:t>
+      </w:r>
+      <w:r>
+        <w:rPr>
+          <w:rFonts w:hint="default" w:ascii="Consolas" w:hAnsi="Consolas" w:eastAsia="Consolas" w:cs="Consolas"/>
+          <w:b w:val="0"/>
+          <w:bCs w:val="0"/>
+          <w:color w:val="9CDCFE"/>
+          <w:kern w:val="0"/>
+          <w:sz w:val="21"/>
+          <w:szCs w:val="21"/>
+          <w:shd w:val="clear" w:fill="1F1F1F"/>
+          <w:lang w:val="en-US" w:eastAsia="zh-CN" w:bidi="ar"/>
+        </w:rPr>
+        <w:t>margin</w:t>
+      </w:r>
+      <w:r>
+        <w:rPr>
+          <w:rFonts w:hint="default" w:ascii="Consolas" w:hAnsi="Consolas" w:eastAsia="Consolas" w:cs="Consolas"/>
+          <w:b w:val="0"/>
+          <w:bCs w:val="0"/>
+          <w:color w:val="CCCCCC"/>
+          <w:kern w:val="0"/>
+          <w:sz w:val="21"/>
+          <w:szCs w:val="21"/>
+          <w:shd w:val="clear" w:fill="1F1F1F"/>
+          <w:lang w:val="en-US" w:eastAsia="zh-CN" w:bidi="ar"/>
+        </w:rPr>
+        <w:t xml:space="preserve">: </w:t>
+      </w:r>
+      <w:r>
+        <w:rPr>
+          <w:rFonts w:hint="default" w:ascii="Consolas" w:hAnsi="Consolas" w:eastAsia="Consolas" w:cs="Consolas"/>
+          <w:b w:val="0"/>
+          <w:bCs w:val="0"/>
+          <w:color w:val="B5CEA8"/>
+          <w:kern w:val="0"/>
+          <w:sz w:val="21"/>
+          <w:szCs w:val="21"/>
+          <w:shd w:val="clear" w:fill="1F1F1F"/>
+          <w:lang w:val="en-US" w:eastAsia="zh-CN" w:bidi="ar"/>
+        </w:rPr>
+        <w:t>0</w:t>
+      </w:r>
+      <w:r>
+        <w:rPr>
+          <w:rFonts w:hint="default" w:ascii="Consolas" w:hAnsi="Consolas" w:eastAsia="Consolas" w:cs="Consolas"/>
+          <w:b w:val="0"/>
+          <w:bCs w:val="0"/>
+          <w:color w:val="CCCCCC"/>
+          <w:kern w:val="0"/>
+          <w:sz w:val="21"/>
+          <w:szCs w:val="21"/>
+          <w:shd w:val="clear" w:fill="1F1F1F"/>
+          <w:lang w:val="en-US" w:eastAsia="zh-CN" w:bidi="ar"/>
+        </w:rPr>
+        <w:t xml:space="preserve"> </w:t>
+      </w:r>
+      <w:r>
+        <w:rPr>
+          <w:rFonts w:hint="default" w:ascii="Consolas" w:hAnsi="Consolas" w:eastAsia="Consolas" w:cs="Consolas"/>
+          <w:b w:val="0"/>
+          <w:bCs w:val="0"/>
+          <w:color w:val="B5CEA8"/>
+          <w:kern w:val="0"/>
+          <w:sz w:val="21"/>
+          <w:szCs w:val="21"/>
+          <w:shd w:val="clear" w:fill="1F1F1F"/>
+          <w:lang w:val="en-US" w:eastAsia="zh-CN" w:bidi="ar"/>
+        </w:rPr>
+        <w:t>1rem</w:t>
+      </w:r>
+      <w:r>
+        <w:rPr>
+          <w:rFonts w:hint="default" w:ascii="Consolas" w:hAnsi="Consolas" w:eastAsia="Consolas" w:cs="Consolas"/>
+          <w:b w:val="0"/>
+          <w:bCs w:val="0"/>
+          <w:color w:val="CCCCCC"/>
+          <w:kern w:val="0"/>
+          <w:sz w:val="21"/>
+          <w:szCs w:val="21"/>
+          <w:shd w:val="clear" w:fill="1F1F1F"/>
+          <w:lang w:val="en-US" w:eastAsia="zh-CN" w:bidi="ar"/>
+        </w:rPr>
+        <w:t xml:space="preserve"> </w:t>
+      </w:r>
+      <w:r>
+        <w:rPr>
+          <w:rFonts w:hint="default" w:ascii="Consolas" w:hAnsi="Consolas" w:eastAsia="Consolas" w:cs="Consolas"/>
+          <w:b w:val="0"/>
+          <w:bCs w:val="0"/>
+          <w:color w:val="B5CEA8"/>
+          <w:kern w:val="0"/>
+          <w:sz w:val="21"/>
+          <w:szCs w:val="21"/>
+          <w:shd w:val="clear" w:fill="1F1F1F"/>
+          <w:lang w:val="en-US" w:eastAsia="zh-CN" w:bidi="ar"/>
+        </w:rPr>
+        <w:t>.6rem</w:t>
+      </w:r>
+      <w:r>
+        <w:rPr>
+          <w:rFonts w:hint="default" w:ascii="Consolas" w:hAnsi="Consolas" w:eastAsia="Consolas" w:cs="Consolas"/>
+          <w:b w:val="0"/>
+          <w:bCs w:val="0"/>
+          <w:color w:val="CCCCCC"/>
+          <w:kern w:val="0"/>
+          <w:sz w:val="21"/>
+          <w:szCs w:val="21"/>
+          <w:shd w:val="clear" w:fill="1F1F1F"/>
+          <w:lang w:val="en-US" w:eastAsia="zh-CN" w:bidi="ar"/>
+        </w:rPr>
+        <w:t xml:space="preserve"> </w:t>
+      </w:r>
+      <w:r>
+        <w:rPr>
+          <w:rFonts w:hint="default" w:ascii="Consolas" w:hAnsi="Consolas" w:eastAsia="Consolas" w:cs="Consolas"/>
+          <w:b w:val="0"/>
+          <w:bCs w:val="0"/>
+          <w:color w:val="B5CEA8"/>
+          <w:kern w:val="0"/>
+          <w:sz w:val="21"/>
+          <w:szCs w:val="21"/>
+          <w:shd w:val="clear" w:fill="1F1F1F"/>
+          <w:lang w:val="en-US" w:eastAsia="zh-CN" w:bidi="ar"/>
+        </w:rPr>
+        <w:t>0</w:t>
+      </w:r>
+      <w:r>
+        <w:rPr>
+          <w:rFonts w:hint="default" w:ascii="Consolas" w:hAnsi="Consolas" w:eastAsia="Consolas" w:cs="Consolas"/>
+          <w:b w:val="0"/>
+          <w:bCs w:val="0"/>
+          <w:color w:val="CCCCCC"/>
+          <w:kern w:val="0"/>
+          <w:sz w:val="21"/>
+          <w:szCs w:val="21"/>
+          <w:shd w:val="clear" w:fill="1F1F1F"/>
+          <w:lang w:val="en-US" w:eastAsia="zh-CN" w:bidi="ar"/>
+        </w:rPr>
+        <w:t>;  </w:t>
+      </w:r>
+      <w:r>
+        <w:rPr>
+          <w:rFonts w:hint="default" w:ascii="Consolas" w:hAnsi="Consolas" w:eastAsia="Consolas" w:cs="Consolas"/>
+          <w:b w:val="0"/>
+          <w:bCs w:val="0"/>
+          <w:color w:val="6A9955"/>
+          <w:kern w:val="0"/>
+          <w:sz w:val="21"/>
+          <w:szCs w:val="21"/>
+          <w:shd w:val="clear" w:fill="1F1F1F"/>
+          <w:lang w:val="en-US" w:eastAsia="zh-CN" w:bidi="ar"/>
+        </w:rPr>
+        <w:t>/* отступы от текста */</w:t>
+      </w:r>
+    </w:p>
+    <w:p>
+      <w:pPr>
+        <w:keepNext w:val="0"/>
+        <w:keepLines w:val="0"/>
+        <w:widowControl/>
+        <w:suppressLineNumbers w:val="0"/>
+        <w:shd w:val="clear" w:fill="1F1F1F"/>
+        <w:spacing w:line="285" w:lineRule="atLeast"/>
+        <w:jc w:val="left"/>
+        <w:rPr>
+          <w:rFonts w:hint="default" w:ascii="Consolas" w:hAnsi="Consolas" w:eastAsia="Consolas" w:cs="Consolas"/>
+          <w:b w:val="0"/>
+          <w:bCs w:val="0"/>
+          <w:color w:val="CCCCCC"/>
+          <w:sz w:val="21"/>
+          <w:szCs w:val="21"/>
+        </w:rPr>
+      </w:pPr>
+      <w:r>
+        <w:rPr>
+          <w:rFonts w:hint="default" w:ascii="Consolas" w:hAnsi="Consolas" w:eastAsia="Consolas" w:cs="Consolas"/>
+          <w:b w:val="0"/>
+          <w:bCs w:val="0"/>
+          <w:color w:val="CCCCCC"/>
+          <w:kern w:val="0"/>
+          <w:sz w:val="21"/>
+          <w:szCs w:val="21"/>
+          <w:shd w:val="clear" w:fill="1F1F1F"/>
+          <w:lang w:val="en-US" w:eastAsia="zh-CN" w:bidi="ar"/>
+        </w:rPr>
+        <w:t xml:space="preserve">  </w:t>
+      </w:r>
+      <w:r>
+        <w:rPr>
+          <w:rFonts w:hint="default" w:ascii="Consolas" w:hAnsi="Consolas" w:eastAsia="Consolas" w:cs="Consolas"/>
+          <w:b w:val="0"/>
+          <w:bCs w:val="0"/>
+          <w:color w:val="9CDCFE"/>
+          <w:kern w:val="0"/>
+          <w:sz w:val="21"/>
+          <w:szCs w:val="21"/>
+          <w:shd w:val="clear" w:fill="1F1F1F"/>
+          <w:lang w:val="en-US" w:eastAsia="zh-CN" w:bidi="ar"/>
+        </w:rPr>
+        <w:t>border-radius</w:t>
+      </w:r>
+      <w:r>
+        <w:rPr>
+          <w:rFonts w:hint="default" w:ascii="Consolas" w:hAnsi="Consolas" w:eastAsia="Consolas" w:cs="Consolas"/>
+          <w:b w:val="0"/>
+          <w:bCs w:val="0"/>
+          <w:color w:val="CCCCCC"/>
+          <w:kern w:val="0"/>
+          <w:sz w:val="21"/>
+          <w:szCs w:val="21"/>
+          <w:shd w:val="clear" w:fill="1F1F1F"/>
+          <w:lang w:val="en-US" w:eastAsia="zh-CN" w:bidi="ar"/>
+        </w:rPr>
+        <w:t xml:space="preserve">: </w:t>
+      </w:r>
+      <w:r>
+        <w:rPr>
+          <w:rFonts w:hint="default" w:ascii="Consolas" w:hAnsi="Consolas" w:eastAsia="Consolas" w:cs="Consolas"/>
+          <w:b w:val="0"/>
+          <w:bCs w:val="0"/>
+          <w:color w:val="B5CEA8"/>
+          <w:kern w:val="0"/>
+          <w:sz w:val="21"/>
+          <w:szCs w:val="21"/>
+          <w:shd w:val="clear" w:fill="1F1F1F"/>
+          <w:lang w:val="en-US" w:eastAsia="zh-CN" w:bidi="ar"/>
+        </w:rPr>
+        <w:t>10px</w:t>
+      </w:r>
+      <w:r>
+        <w:rPr>
+          <w:rFonts w:hint="default" w:ascii="Consolas" w:hAnsi="Consolas" w:eastAsia="Consolas" w:cs="Consolas"/>
+          <w:b w:val="0"/>
+          <w:bCs w:val="0"/>
+          <w:color w:val="CCCCCC"/>
+          <w:kern w:val="0"/>
+          <w:sz w:val="21"/>
+          <w:szCs w:val="21"/>
+          <w:shd w:val="clear" w:fill="1F1F1F"/>
+          <w:lang w:val="en-US" w:eastAsia="zh-CN" w:bidi="ar"/>
+        </w:rPr>
+        <w:t>;</w:t>
+      </w:r>
+    </w:p>
+    <w:p>
+      <w:pPr>
+        <w:keepNext w:val="0"/>
+        <w:keepLines w:val="0"/>
+        <w:widowControl/>
+        <w:suppressLineNumbers w:val="0"/>
+        <w:shd w:val="clear" w:fill="1F1F1F"/>
+        <w:spacing w:line="285" w:lineRule="atLeast"/>
+        <w:jc w:val="left"/>
+        <w:rPr>
+          <w:rFonts w:hint="default" w:ascii="Consolas" w:hAnsi="Consolas" w:eastAsia="Consolas" w:cs="Consolas"/>
+          <w:b w:val="0"/>
+          <w:bCs w:val="0"/>
+          <w:color w:val="CCCCCC"/>
+          <w:sz w:val="21"/>
+          <w:szCs w:val="21"/>
+        </w:rPr>
+      </w:pPr>
+      <w:r>
+        <w:rPr>
+          <w:rFonts w:hint="default" w:ascii="Consolas" w:hAnsi="Consolas" w:eastAsia="Consolas" w:cs="Consolas"/>
+          <w:b w:val="0"/>
+          <w:bCs w:val="0"/>
+          <w:color w:val="CCCCCC"/>
+          <w:kern w:val="0"/>
+          <w:sz w:val="21"/>
+          <w:szCs w:val="21"/>
+          <w:shd w:val="clear" w:fill="1F1F1F"/>
+          <w:lang w:val="en-US" w:eastAsia="zh-CN" w:bidi="ar"/>
+        </w:rPr>
+        <w:t>}</w:t>
+      </w:r>
+    </w:p>
+    <w:p>
+      <w:pPr>
+        <w:keepNext w:val="0"/>
+        <w:keepLines w:val="0"/>
+        <w:widowControl/>
+        <w:suppressLineNumbers w:val="0"/>
+        <w:jc w:val="left"/>
+      </w:pPr>
+    </w:p>
+    <w:p>
+      <w:pPr>
+        <w:keepNext w:val="0"/>
+        <w:keepLines w:val="0"/>
+        <w:widowControl/>
+        <w:suppressLineNumbers w:val="0"/>
+        <w:shd w:val="clear" w:fill="1F1F1F"/>
+        <w:spacing w:line="285" w:lineRule="atLeast"/>
+        <w:jc w:val="left"/>
+        <w:rPr>
+          <w:rFonts w:hint="default" w:ascii="Consolas" w:hAnsi="Consolas" w:eastAsia="Consolas" w:cs="Consolas"/>
+          <w:b w:val="0"/>
+          <w:bCs w:val="0"/>
+          <w:color w:val="CCCCCC"/>
+          <w:sz w:val="21"/>
+          <w:szCs w:val="21"/>
+        </w:rPr>
+      </w:pPr>
+      <w:r>
+        <w:rPr>
+          <w:rFonts w:hint="default" w:ascii="Consolas" w:hAnsi="Consolas" w:eastAsia="Consolas" w:cs="Consolas"/>
+          <w:b w:val="0"/>
+          <w:bCs w:val="0"/>
+          <w:color w:val="6A9955"/>
+          <w:kern w:val="0"/>
+          <w:sz w:val="21"/>
+          <w:szCs w:val="21"/>
+          <w:shd w:val="clear" w:fill="1F1F1F"/>
+          <w:lang w:val="en-US" w:eastAsia="zh-CN" w:bidi="ar"/>
+        </w:rPr>
+        <w:t>/* Мобильная адаптация — без обтекания */</w:t>
+      </w:r>
+    </w:p>
+    <w:p>
+      <w:pPr>
+        <w:keepNext w:val="0"/>
+        <w:keepLines w:val="0"/>
+        <w:widowControl/>
+        <w:suppressLineNumbers w:val="0"/>
+        <w:shd w:val="clear" w:fill="1F1F1F"/>
+        <w:spacing w:line="285" w:lineRule="atLeast"/>
+        <w:jc w:val="left"/>
+        <w:rPr>
+          <w:rFonts w:hint="default" w:ascii="Consolas" w:hAnsi="Consolas" w:eastAsia="Consolas" w:cs="Consolas"/>
+          <w:b w:val="0"/>
+          <w:bCs w:val="0"/>
+          <w:color w:val="CCCCCC"/>
+          <w:sz w:val="21"/>
+          <w:szCs w:val="21"/>
+        </w:rPr>
+      </w:pPr>
+      <w:r>
+        <w:rPr>
+          <w:rFonts w:hint="default" w:ascii="Consolas" w:hAnsi="Consolas" w:eastAsia="Consolas" w:cs="Consolas"/>
+          <w:b w:val="0"/>
+          <w:bCs w:val="0"/>
+          <w:color w:val="C586C0"/>
+          <w:kern w:val="0"/>
+          <w:sz w:val="21"/>
+          <w:szCs w:val="21"/>
+          <w:shd w:val="clear" w:fill="1F1F1F"/>
+          <w:lang w:val="en-US" w:eastAsia="zh-CN" w:bidi="ar"/>
+        </w:rPr>
+        <w:t>@media</w:t>
+      </w:r>
+      <w:r>
+        <w:rPr>
+          <w:rFonts w:hint="default" w:ascii="Consolas" w:hAnsi="Consolas" w:eastAsia="Consolas" w:cs="Consolas"/>
+          <w:b w:val="0"/>
+          <w:bCs w:val="0"/>
+          <w:color w:val="CCCCCC"/>
+          <w:kern w:val="0"/>
+          <w:sz w:val="21"/>
+          <w:szCs w:val="21"/>
+          <w:shd w:val="clear" w:fill="1F1F1F"/>
+          <w:lang w:val="en-US" w:eastAsia="zh-CN" w:bidi="ar"/>
+        </w:rPr>
+        <w:t xml:space="preserve"> (</w:t>
+      </w:r>
+      <w:r>
+        <w:rPr>
+          <w:rFonts w:hint="default" w:ascii="Consolas" w:hAnsi="Consolas" w:eastAsia="Consolas" w:cs="Consolas"/>
+          <w:b w:val="0"/>
+          <w:bCs w:val="0"/>
+          <w:color w:val="9CDCFE"/>
+          <w:kern w:val="0"/>
+          <w:sz w:val="21"/>
+          <w:szCs w:val="21"/>
+          <w:shd w:val="clear" w:fill="1F1F1F"/>
+          <w:lang w:val="en-US" w:eastAsia="zh-CN" w:bidi="ar"/>
+        </w:rPr>
+        <w:t>max-width</w:t>
+      </w:r>
+      <w:r>
+        <w:rPr>
+          <w:rFonts w:hint="default" w:ascii="Consolas" w:hAnsi="Consolas" w:eastAsia="Consolas" w:cs="Consolas"/>
+          <w:b w:val="0"/>
+          <w:bCs w:val="0"/>
+          <w:color w:val="CCCCCC"/>
+          <w:kern w:val="0"/>
+          <w:sz w:val="21"/>
+          <w:szCs w:val="21"/>
+          <w:shd w:val="clear" w:fill="1F1F1F"/>
+          <w:lang w:val="en-US" w:eastAsia="zh-CN" w:bidi="ar"/>
+        </w:rPr>
+        <w:t xml:space="preserve">: </w:t>
+      </w:r>
+      <w:r>
+        <w:rPr>
+          <w:rFonts w:hint="default" w:ascii="Consolas" w:hAnsi="Consolas" w:eastAsia="Consolas" w:cs="Consolas"/>
+          <w:b w:val="0"/>
+          <w:bCs w:val="0"/>
+          <w:color w:val="B5CEA8"/>
+          <w:kern w:val="0"/>
+          <w:sz w:val="21"/>
+          <w:szCs w:val="21"/>
+          <w:shd w:val="clear" w:fill="1F1F1F"/>
+          <w:lang w:val="en-US" w:eastAsia="zh-CN" w:bidi="ar"/>
+        </w:rPr>
+        <w:t>720px</w:t>
+      </w:r>
+      <w:r>
+        <w:rPr>
+          <w:rFonts w:hint="default" w:ascii="Consolas" w:hAnsi="Consolas" w:eastAsia="Consolas" w:cs="Consolas"/>
+          <w:b w:val="0"/>
+          <w:bCs w:val="0"/>
+          <w:color w:val="CCCCCC"/>
+          <w:kern w:val="0"/>
+          <w:sz w:val="21"/>
+          <w:szCs w:val="21"/>
+          <w:shd w:val="clear" w:fill="1F1F1F"/>
+          <w:lang w:val="en-US" w:eastAsia="zh-CN" w:bidi="ar"/>
+        </w:rPr>
+        <w:t>){</w:t>
+      </w:r>
+    </w:p>
+    <w:p>
+      <w:pPr>
+        <w:keepNext w:val="0"/>
+        <w:keepLines w:val="0"/>
+        <w:widowControl/>
+        <w:suppressLineNumbers w:val="0"/>
+        <w:shd w:val="clear" w:fill="1F1F1F"/>
+        <w:spacing w:line="285" w:lineRule="atLeast"/>
+        <w:jc w:val="left"/>
+        <w:rPr>
+          <w:rFonts w:hint="default" w:ascii="Consolas" w:hAnsi="Consolas" w:eastAsia="Consolas" w:cs="Consolas"/>
+          <w:b w:val="0"/>
+          <w:bCs w:val="0"/>
+          <w:color w:val="CCCCCC"/>
+          <w:sz w:val="21"/>
+          <w:szCs w:val="21"/>
+        </w:rPr>
+      </w:pPr>
+      <w:r>
+        <w:rPr>
+          <w:rFonts w:hint="default" w:ascii="Consolas" w:hAnsi="Consolas" w:eastAsia="Consolas" w:cs="Consolas"/>
+          <w:b w:val="0"/>
+          <w:bCs w:val="0"/>
+          <w:color w:val="CCCCCC"/>
+          <w:kern w:val="0"/>
+          <w:sz w:val="21"/>
+          <w:szCs w:val="21"/>
+          <w:shd w:val="clear" w:fill="1F1F1F"/>
+          <w:lang w:val="en-US" w:eastAsia="zh-CN" w:bidi="ar"/>
+        </w:rPr>
+        <w:t xml:space="preserve">  </w:t>
+      </w:r>
+      <w:r>
+        <w:rPr>
+          <w:rFonts w:hint="default" w:ascii="Consolas" w:hAnsi="Consolas" w:eastAsia="Consolas" w:cs="Consolas"/>
+          <w:b w:val="0"/>
+          <w:bCs w:val="0"/>
+          <w:color w:val="D7BA7D"/>
+          <w:kern w:val="0"/>
+          <w:sz w:val="21"/>
+          <w:szCs w:val="21"/>
+          <w:shd w:val="clear" w:fill="1F1F1F"/>
+          <w:lang w:val="en-US" w:eastAsia="zh-CN" w:bidi="ar"/>
+        </w:rPr>
+        <w:t>.float-img-left</w:t>
+      </w:r>
+      <w:r>
+        <w:rPr>
+          <w:rFonts w:hint="default" w:ascii="Consolas" w:hAnsi="Consolas" w:eastAsia="Consolas" w:cs="Consolas"/>
+          <w:b w:val="0"/>
+          <w:bCs w:val="0"/>
+          <w:color w:val="CCCCCC"/>
+          <w:kern w:val="0"/>
+          <w:sz w:val="21"/>
+          <w:szCs w:val="21"/>
+          <w:shd w:val="clear" w:fill="1F1F1F"/>
+          <w:lang w:val="en-US" w:eastAsia="zh-CN" w:bidi="ar"/>
+        </w:rPr>
+        <w:t>{</w:t>
+      </w:r>
+    </w:p>
+    <w:p>
+      <w:pPr>
+        <w:keepNext w:val="0"/>
+        <w:keepLines w:val="0"/>
+        <w:widowControl/>
+        <w:suppressLineNumbers w:val="0"/>
+        <w:shd w:val="clear" w:fill="1F1F1F"/>
+        <w:spacing w:line="285" w:lineRule="atLeast"/>
+        <w:jc w:val="left"/>
+        <w:rPr>
+          <w:rFonts w:hint="default" w:ascii="Consolas" w:hAnsi="Consolas" w:eastAsia="Consolas" w:cs="Consolas"/>
+          <w:b w:val="0"/>
+          <w:bCs w:val="0"/>
+          <w:color w:val="CCCCCC"/>
+          <w:sz w:val="21"/>
+          <w:szCs w:val="21"/>
+        </w:rPr>
+      </w:pPr>
+      <w:r>
+        <w:rPr>
+          <w:rFonts w:hint="default" w:ascii="Consolas" w:hAnsi="Consolas" w:eastAsia="Consolas" w:cs="Consolas"/>
+          <w:b w:val="0"/>
+          <w:bCs w:val="0"/>
+          <w:color w:val="CCCCCC"/>
+          <w:kern w:val="0"/>
+          <w:sz w:val="21"/>
+          <w:szCs w:val="21"/>
+          <w:shd w:val="clear" w:fill="1F1F1F"/>
+          <w:lang w:val="en-US" w:eastAsia="zh-CN" w:bidi="ar"/>
+        </w:rPr>
+        <w:t xml:space="preserve">    </w:t>
+      </w:r>
+      <w:r>
+        <w:rPr>
+          <w:rFonts w:hint="default" w:ascii="Consolas" w:hAnsi="Consolas" w:eastAsia="Consolas" w:cs="Consolas"/>
+          <w:b w:val="0"/>
+          <w:bCs w:val="0"/>
+          <w:color w:val="9CDCFE"/>
+          <w:kern w:val="0"/>
+          <w:sz w:val="21"/>
+          <w:szCs w:val="21"/>
+          <w:shd w:val="clear" w:fill="1F1F1F"/>
+          <w:lang w:val="en-US" w:eastAsia="zh-CN" w:bidi="ar"/>
+        </w:rPr>
+        <w:t>float</w:t>
+      </w:r>
+      <w:r>
+        <w:rPr>
+          <w:rFonts w:hint="default" w:ascii="Consolas" w:hAnsi="Consolas" w:eastAsia="Consolas" w:cs="Consolas"/>
+          <w:b w:val="0"/>
+          <w:bCs w:val="0"/>
+          <w:color w:val="CCCCCC"/>
+          <w:kern w:val="0"/>
+          <w:sz w:val="21"/>
+          <w:szCs w:val="21"/>
+          <w:shd w:val="clear" w:fill="1F1F1F"/>
+          <w:lang w:val="en-US" w:eastAsia="zh-CN" w:bidi="ar"/>
+        </w:rPr>
+        <w:t xml:space="preserve">: </w:t>
+      </w:r>
+      <w:r>
+        <w:rPr>
+          <w:rFonts w:hint="default" w:ascii="Consolas" w:hAnsi="Consolas" w:eastAsia="Consolas" w:cs="Consolas"/>
+          <w:b w:val="0"/>
+          <w:bCs w:val="0"/>
+          <w:color w:val="CE9178"/>
+          <w:kern w:val="0"/>
+          <w:sz w:val="21"/>
+          <w:szCs w:val="21"/>
+          <w:shd w:val="clear" w:fill="1F1F1F"/>
+          <w:lang w:val="en-US" w:eastAsia="zh-CN" w:bidi="ar"/>
+        </w:rPr>
+        <w:t>none</w:t>
+      </w:r>
+      <w:r>
+        <w:rPr>
+          <w:rFonts w:hint="default" w:ascii="Consolas" w:hAnsi="Consolas" w:eastAsia="Consolas" w:cs="Consolas"/>
+          <w:b w:val="0"/>
+          <w:bCs w:val="0"/>
+          <w:color w:val="CCCCCC"/>
+          <w:kern w:val="0"/>
+          <w:sz w:val="21"/>
+          <w:szCs w:val="21"/>
+          <w:shd w:val="clear" w:fill="1F1F1F"/>
+          <w:lang w:val="en-US" w:eastAsia="zh-CN" w:bidi="ar"/>
+        </w:rPr>
+        <w:t>;</w:t>
+      </w:r>
+    </w:p>
+    <w:p>
+      <w:pPr>
+        <w:keepNext w:val="0"/>
+        <w:keepLines w:val="0"/>
+        <w:widowControl/>
+        <w:suppressLineNumbers w:val="0"/>
+        <w:shd w:val="clear" w:fill="1F1F1F"/>
+        <w:spacing w:line="285" w:lineRule="atLeast"/>
+        <w:jc w:val="left"/>
+        <w:rPr>
+          <w:rFonts w:hint="default" w:ascii="Consolas" w:hAnsi="Consolas" w:eastAsia="Consolas" w:cs="Consolas"/>
+          <w:b w:val="0"/>
+          <w:bCs w:val="0"/>
+          <w:color w:val="CCCCCC"/>
+          <w:sz w:val="21"/>
+          <w:szCs w:val="21"/>
+        </w:rPr>
+      </w:pPr>
+      <w:r>
+        <w:rPr>
+          <w:rFonts w:hint="default" w:ascii="Consolas" w:hAnsi="Consolas" w:eastAsia="Consolas" w:cs="Consolas"/>
+          <w:b w:val="0"/>
+          <w:bCs w:val="0"/>
+          <w:color w:val="CCCCCC"/>
+          <w:kern w:val="0"/>
+          <w:sz w:val="21"/>
+          <w:szCs w:val="21"/>
+          <w:shd w:val="clear" w:fill="1F1F1F"/>
+          <w:lang w:val="en-US" w:eastAsia="zh-CN" w:bidi="ar"/>
+        </w:rPr>
+        <w:t xml:space="preserve">    </w:t>
+      </w:r>
+      <w:r>
+        <w:rPr>
+          <w:rFonts w:hint="default" w:ascii="Consolas" w:hAnsi="Consolas" w:eastAsia="Consolas" w:cs="Consolas"/>
+          <w:b w:val="0"/>
+          <w:bCs w:val="0"/>
+          <w:color w:val="9CDCFE"/>
+          <w:kern w:val="0"/>
+          <w:sz w:val="21"/>
+          <w:szCs w:val="21"/>
+          <w:shd w:val="clear" w:fill="1F1F1F"/>
+          <w:lang w:val="en-US" w:eastAsia="zh-CN" w:bidi="ar"/>
+        </w:rPr>
+        <w:t>display</w:t>
+      </w:r>
+      <w:r>
+        <w:rPr>
+          <w:rFonts w:hint="default" w:ascii="Consolas" w:hAnsi="Consolas" w:eastAsia="Consolas" w:cs="Consolas"/>
+          <w:b w:val="0"/>
+          <w:bCs w:val="0"/>
+          <w:color w:val="CCCCCC"/>
+          <w:kern w:val="0"/>
+          <w:sz w:val="21"/>
+          <w:szCs w:val="21"/>
+          <w:shd w:val="clear" w:fill="1F1F1F"/>
+          <w:lang w:val="en-US" w:eastAsia="zh-CN" w:bidi="ar"/>
+        </w:rPr>
+        <w:t xml:space="preserve">: </w:t>
+      </w:r>
+      <w:r>
+        <w:rPr>
+          <w:rFonts w:hint="default" w:ascii="Consolas" w:hAnsi="Consolas" w:eastAsia="Consolas" w:cs="Consolas"/>
+          <w:b w:val="0"/>
+          <w:bCs w:val="0"/>
+          <w:color w:val="CE9178"/>
+          <w:kern w:val="0"/>
+          <w:sz w:val="21"/>
+          <w:szCs w:val="21"/>
+          <w:shd w:val="clear" w:fill="1F1F1F"/>
+          <w:lang w:val="en-US" w:eastAsia="zh-CN" w:bidi="ar"/>
+        </w:rPr>
+        <w:t>block</w:t>
+      </w:r>
+      <w:r>
+        <w:rPr>
+          <w:rFonts w:hint="default" w:ascii="Consolas" w:hAnsi="Consolas" w:eastAsia="Consolas" w:cs="Consolas"/>
+          <w:b w:val="0"/>
+          <w:bCs w:val="0"/>
+          <w:color w:val="CCCCCC"/>
+          <w:kern w:val="0"/>
+          <w:sz w:val="21"/>
+          <w:szCs w:val="21"/>
+          <w:shd w:val="clear" w:fill="1F1F1F"/>
+          <w:lang w:val="en-US" w:eastAsia="zh-CN" w:bidi="ar"/>
+        </w:rPr>
+        <w:t>;</w:t>
+      </w:r>
+    </w:p>
+    <w:p>
+      <w:pPr>
+        <w:keepNext w:val="0"/>
+        <w:keepLines w:val="0"/>
+        <w:widowControl/>
+        <w:suppressLineNumbers w:val="0"/>
+        <w:shd w:val="clear" w:fill="1F1F1F"/>
+        <w:spacing w:line="285" w:lineRule="atLeast"/>
+        <w:jc w:val="left"/>
+        <w:rPr>
+          <w:rFonts w:hint="default" w:ascii="Consolas" w:hAnsi="Consolas" w:eastAsia="Consolas" w:cs="Consolas"/>
+          <w:b w:val="0"/>
+          <w:bCs w:val="0"/>
+          <w:color w:val="CCCCCC"/>
+          <w:sz w:val="21"/>
+          <w:szCs w:val="21"/>
+        </w:rPr>
+      </w:pPr>
+      <w:r>
+        <w:rPr>
+          <w:rFonts w:hint="default" w:ascii="Consolas" w:hAnsi="Consolas" w:eastAsia="Consolas" w:cs="Consolas"/>
+          <w:b w:val="0"/>
+          <w:bCs w:val="0"/>
+          <w:color w:val="CCCCCC"/>
+          <w:kern w:val="0"/>
+          <w:sz w:val="21"/>
+          <w:szCs w:val="21"/>
+          <w:shd w:val="clear" w:fill="1F1F1F"/>
+          <w:lang w:val="en-US" w:eastAsia="zh-CN" w:bidi="ar"/>
+        </w:rPr>
+        <w:t xml:space="preserve">    </w:t>
+      </w:r>
+      <w:r>
+        <w:rPr>
+          <w:rFonts w:hint="default" w:ascii="Consolas" w:hAnsi="Consolas" w:eastAsia="Consolas" w:cs="Consolas"/>
+          <w:b w:val="0"/>
+          <w:bCs w:val="0"/>
+          <w:color w:val="9CDCFE"/>
+          <w:kern w:val="0"/>
+          <w:sz w:val="21"/>
+          <w:szCs w:val="21"/>
+          <w:shd w:val="clear" w:fill="1F1F1F"/>
+          <w:lang w:val="en-US" w:eastAsia="zh-CN" w:bidi="ar"/>
+        </w:rPr>
+        <w:t>width</w:t>
+      </w:r>
+      <w:r>
+        <w:rPr>
+          <w:rFonts w:hint="default" w:ascii="Consolas" w:hAnsi="Consolas" w:eastAsia="Consolas" w:cs="Consolas"/>
+          <w:b w:val="0"/>
+          <w:bCs w:val="0"/>
+          <w:color w:val="CCCCCC"/>
+          <w:kern w:val="0"/>
+          <w:sz w:val="21"/>
+          <w:szCs w:val="21"/>
+          <w:shd w:val="clear" w:fill="1F1F1F"/>
+          <w:lang w:val="en-US" w:eastAsia="zh-CN" w:bidi="ar"/>
+        </w:rPr>
+        <w:t xml:space="preserve">: </w:t>
+      </w:r>
+      <w:r>
+        <w:rPr>
+          <w:rFonts w:hint="default" w:ascii="Consolas" w:hAnsi="Consolas" w:eastAsia="Consolas" w:cs="Consolas"/>
+          <w:b w:val="0"/>
+          <w:bCs w:val="0"/>
+          <w:color w:val="B5CEA8"/>
+          <w:kern w:val="0"/>
+          <w:sz w:val="21"/>
+          <w:szCs w:val="21"/>
+          <w:shd w:val="clear" w:fill="1F1F1F"/>
+          <w:lang w:val="en-US" w:eastAsia="zh-CN" w:bidi="ar"/>
+        </w:rPr>
+        <w:t>100%</w:t>
+      </w:r>
+      <w:r>
+        <w:rPr>
+          <w:rFonts w:hint="default" w:ascii="Consolas" w:hAnsi="Consolas" w:eastAsia="Consolas" w:cs="Consolas"/>
+          <w:b w:val="0"/>
+          <w:bCs w:val="0"/>
+          <w:color w:val="CCCCCC"/>
+          <w:kern w:val="0"/>
+          <w:sz w:val="21"/>
+          <w:szCs w:val="21"/>
+          <w:shd w:val="clear" w:fill="1F1F1F"/>
+          <w:lang w:val="en-US" w:eastAsia="zh-CN" w:bidi="ar"/>
+        </w:rPr>
+        <w:t>;</w:t>
+      </w:r>
+    </w:p>
+    <w:p>
+      <w:pPr>
+        <w:keepNext w:val="0"/>
+        <w:keepLines w:val="0"/>
+        <w:widowControl/>
+        <w:suppressLineNumbers w:val="0"/>
+        <w:shd w:val="clear" w:fill="1F1F1F"/>
+        <w:spacing w:line="285" w:lineRule="atLeast"/>
+        <w:jc w:val="left"/>
+        <w:rPr>
+          <w:rFonts w:hint="default" w:ascii="Consolas" w:hAnsi="Consolas" w:eastAsia="Consolas" w:cs="Consolas"/>
+          <w:b w:val="0"/>
+          <w:bCs w:val="0"/>
+          <w:color w:val="CCCCCC"/>
+          <w:sz w:val="21"/>
+          <w:szCs w:val="21"/>
+        </w:rPr>
+      </w:pPr>
+      <w:r>
+        <w:rPr>
+          <w:rFonts w:hint="default" w:ascii="Consolas" w:hAnsi="Consolas" w:eastAsia="Consolas" w:cs="Consolas"/>
+          <w:b w:val="0"/>
+          <w:bCs w:val="0"/>
+          <w:color w:val="CCCCCC"/>
+          <w:kern w:val="0"/>
+          <w:sz w:val="21"/>
+          <w:szCs w:val="21"/>
+          <w:shd w:val="clear" w:fill="1F1F1F"/>
+          <w:lang w:val="en-US" w:eastAsia="zh-CN" w:bidi="ar"/>
+        </w:rPr>
+        <w:t xml:space="preserve">    </w:t>
+      </w:r>
+      <w:r>
+        <w:rPr>
+          <w:rFonts w:hint="default" w:ascii="Consolas" w:hAnsi="Consolas" w:eastAsia="Consolas" w:cs="Consolas"/>
+          <w:b w:val="0"/>
+          <w:bCs w:val="0"/>
+          <w:color w:val="9CDCFE"/>
+          <w:kern w:val="0"/>
+          <w:sz w:val="21"/>
+          <w:szCs w:val="21"/>
+          <w:shd w:val="clear" w:fill="1F1F1F"/>
+          <w:lang w:val="en-US" w:eastAsia="zh-CN" w:bidi="ar"/>
+        </w:rPr>
+        <w:t>max-width</w:t>
+      </w:r>
+      <w:r>
+        <w:rPr>
+          <w:rFonts w:hint="default" w:ascii="Consolas" w:hAnsi="Consolas" w:eastAsia="Consolas" w:cs="Consolas"/>
+          <w:b w:val="0"/>
+          <w:bCs w:val="0"/>
+          <w:color w:val="CCCCCC"/>
+          <w:kern w:val="0"/>
+          <w:sz w:val="21"/>
+          <w:szCs w:val="21"/>
+          <w:shd w:val="clear" w:fill="1F1F1F"/>
+          <w:lang w:val="en-US" w:eastAsia="zh-CN" w:bidi="ar"/>
+        </w:rPr>
+        <w:t xml:space="preserve">: </w:t>
+      </w:r>
+      <w:r>
+        <w:rPr>
+          <w:rFonts w:hint="default" w:ascii="Consolas" w:hAnsi="Consolas" w:eastAsia="Consolas" w:cs="Consolas"/>
+          <w:b w:val="0"/>
+          <w:bCs w:val="0"/>
+          <w:color w:val="B5CEA8"/>
+          <w:kern w:val="0"/>
+          <w:sz w:val="21"/>
+          <w:szCs w:val="21"/>
+          <w:shd w:val="clear" w:fill="1F1F1F"/>
+          <w:lang w:val="en-US" w:eastAsia="zh-CN" w:bidi="ar"/>
+        </w:rPr>
+        <w:t>100%</w:t>
+      </w:r>
+      <w:r>
+        <w:rPr>
+          <w:rFonts w:hint="default" w:ascii="Consolas" w:hAnsi="Consolas" w:eastAsia="Consolas" w:cs="Consolas"/>
+          <w:b w:val="0"/>
+          <w:bCs w:val="0"/>
+          <w:color w:val="CCCCCC"/>
+          <w:kern w:val="0"/>
+          <w:sz w:val="21"/>
+          <w:szCs w:val="21"/>
+          <w:shd w:val="clear" w:fill="1F1F1F"/>
+          <w:lang w:val="en-US" w:eastAsia="zh-CN" w:bidi="ar"/>
+        </w:rPr>
+        <w:t>;</w:t>
+      </w:r>
+    </w:p>
+    <w:p>
+      <w:pPr>
+        <w:keepNext w:val="0"/>
+        <w:keepLines w:val="0"/>
+        <w:widowControl/>
+        <w:suppressLineNumbers w:val="0"/>
+        <w:shd w:val="clear" w:fill="1F1F1F"/>
+        <w:spacing w:line="285" w:lineRule="atLeast"/>
+        <w:jc w:val="left"/>
+        <w:rPr>
+          <w:rFonts w:hint="default" w:ascii="Consolas" w:hAnsi="Consolas" w:eastAsia="Consolas" w:cs="Consolas"/>
+          <w:b w:val="0"/>
+          <w:bCs w:val="0"/>
+          <w:color w:val="CCCCCC"/>
+          <w:sz w:val="21"/>
+          <w:szCs w:val="21"/>
+        </w:rPr>
+      </w:pPr>
+      <w:r>
+        <w:rPr>
+          <w:rFonts w:hint="default" w:ascii="Consolas" w:hAnsi="Consolas" w:eastAsia="Consolas" w:cs="Consolas"/>
+          <w:b w:val="0"/>
+          <w:bCs w:val="0"/>
+          <w:color w:val="CCCCCC"/>
+          <w:kern w:val="0"/>
+          <w:sz w:val="21"/>
+          <w:szCs w:val="21"/>
+          <w:shd w:val="clear" w:fill="1F1F1F"/>
+          <w:lang w:val="en-US" w:eastAsia="zh-CN" w:bidi="ar"/>
+        </w:rPr>
+        <w:t xml:space="preserve">    </w:t>
+      </w:r>
+      <w:r>
+        <w:rPr>
+          <w:rFonts w:hint="default" w:ascii="Consolas" w:hAnsi="Consolas" w:eastAsia="Consolas" w:cs="Consolas"/>
+          <w:b w:val="0"/>
+          <w:bCs w:val="0"/>
+          <w:color w:val="9CDCFE"/>
+          <w:kern w:val="0"/>
+          <w:sz w:val="21"/>
+          <w:szCs w:val="21"/>
+          <w:shd w:val="clear" w:fill="1F1F1F"/>
+          <w:lang w:val="en-US" w:eastAsia="zh-CN" w:bidi="ar"/>
+        </w:rPr>
+        <w:t>margin</w:t>
+      </w:r>
+      <w:r>
+        <w:rPr>
+          <w:rFonts w:hint="default" w:ascii="Consolas" w:hAnsi="Consolas" w:eastAsia="Consolas" w:cs="Consolas"/>
+          <w:b w:val="0"/>
+          <w:bCs w:val="0"/>
+          <w:color w:val="CCCCCC"/>
+          <w:kern w:val="0"/>
+          <w:sz w:val="21"/>
+          <w:szCs w:val="21"/>
+          <w:shd w:val="clear" w:fill="1F1F1F"/>
+          <w:lang w:val="en-US" w:eastAsia="zh-CN" w:bidi="ar"/>
+        </w:rPr>
+        <w:t xml:space="preserve">: </w:t>
+      </w:r>
+      <w:r>
+        <w:rPr>
+          <w:rFonts w:hint="default" w:ascii="Consolas" w:hAnsi="Consolas" w:eastAsia="Consolas" w:cs="Consolas"/>
+          <w:b w:val="0"/>
+          <w:bCs w:val="0"/>
+          <w:color w:val="B5CEA8"/>
+          <w:kern w:val="0"/>
+          <w:sz w:val="21"/>
+          <w:szCs w:val="21"/>
+          <w:shd w:val="clear" w:fill="1F1F1F"/>
+          <w:lang w:val="en-US" w:eastAsia="zh-CN" w:bidi="ar"/>
+        </w:rPr>
+        <w:t>0</w:t>
+      </w:r>
+      <w:r>
+        <w:rPr>
+          <w:rFonts w:hint="default" w:ascii="Consolas" w:hAnsi="Consolas" w:eastAsia="Consolas" w:cs="Consolas"/>
+          <w:b w:val="0"/>
+          <w:bCs w:val="0"/>
+          <w:color w:val="CCCCCC"/>
+          <w:kern w:val="0"/>
+          <w:sz w:val="21"/>
+          <w:szCs w:val="21"/>
+          <w:shd w:val="clear" w:fill="1F1F1F"/>
+          <w:lang w:val="en-US" w:eastAsia="zh-CN" w:bidi="ar"/>
+        </w:rPr>
+        <w:t xml:space="preserve"> </w:t>
+      </w:r>
+      <w:r>
+        <w:rPr>
+          <w:rFonts w:hint="default" w:ascii="Consolas" w:hAnsi="Consolas" w:eastAsia="Consolas" w:cs="Consolas"/>
+          <w:b w:val="0"/>
+          <w:bCs w:val="0"/>
+          <w:color w:val="B5CEA8"/>
+          <w:kern w:val="0"/>
+          <w:sz w:val="21"/>
+          <w:szCs w:val="21"/>
+          <w:shd w:val="clear" w:fill="1F1F1F"/>
+          <w:lang w:val="en-US" w:eastAsia="zh-CN" w:bidi="ar"/>
+        </w:rPr>
+        <w:t>0</w:t>
+      </w:r>
+      <w:r>
+        <w:rPr>
+          <w:rFonts w:hint="default" w:ascii="Consolas" w:hAnsi="Consolas" w:eastAsia="Consolas" w:cs="Consolas"/>
+          <w:b w:val="0"/>
+          <w:bCs w:val="0"/>
+          <w:color w:val="CCCCCC"/>
+          <w:kern w:val="0"/>
+          <w:sz w:val="21"/>
+          <w:szCs w:val="21"/>
+          <w:shd w:val="clear" w:fill="1F1F1F"/>
+          <w:lang w:val="en-US" w:eastAsia="zh-CN" w:bidi="ar"/>
+        </w:rPr>
+        <w:t xml:space="preserve"> </w:t>
+      </w:r>
+      <w:r>
+        <w:rPr>
+          <w:rFonts w:hint="default" w:ascii="Consolas" w:hAnsi="Consolas" w:eastAsia="Consolas" w:cs="Consolas"/>
+          <w:b w:val="0"/>
+          <w:bCs w:val="0"/>
+          <w:color w:val="B5CEA8"/>
+          <w:kern w:val="0"/>
+          <w:sz w:val="21"/>
+          <w:szCs w:val="21"/>
+          <w:shd w:val="clear" w:fill="1F1F1F"/>
+          <w:lang w:val="en-US" w:eastAsia="zh-CN" w:bidi="ar"/>
+        </w:rPr>
+        <w:t>1rem</w:t>
+      </w:r>
+      <w:r>
+        <w:rPr>
+          <w:rFonts w:hint="default" w:ascii="Consolas" w:hAnsi="Consolas" w:eastAsia="Consolas" w:cs="Consolas"/>
+          <w:b w:val="0"/>
+          <w:bCs w:val="0"/>
+          <w:color w:val="CCCCCC"/>
+          <w:kern w:val="0"/>
+          <w:sz w:val="21"/>
+          <w:szCs w:val="21"/>
+          <w:shd w:val="clear" w:fill="1F1F1F"/>
+          <w:lang w:val="en-US" w:eastAsia="zh-CN" w:bidi="ar"/>
+        </w:rPr>
+        <w:t xml:space="preserve"> </w:t>
+      </w:r>
+      <w:r>
+        <w:rPr>
+          <w:rFonts w:hint="default" w:ascii="Consolas" w:hAnsi="Consolas" w:eastAsia="Consolas" w:cs="Consolas"/>
+          <w:b w:val="0"/>
+          <w:bCs w:val="0"/>
+          <w:color w:val="B5CEA8"/>
+          <w:kern w:val="0"/>
+          <w:sz w:val="21"/>
+          <w:szCs w:val="21"/>
+          <w:shd w:val="clear" w:fill="1F1F1F"/>
+          <w:lang w:val="en-US" w:eastAsia="zh-CN" w:bidi="ar"/>
+        </w:rPr>
+        <w:t>0</w:t>
+      </w:r>
+      <w:r>
+        <w:rPr>
+          <w:rFonts w:hint="default" w:ascii="Consolas" w:hAnsi="Consolas" w:eastAsia="Consolas" w:cs="Consolas"/>
+          <w:b w:val="0"/>
+          <w:bCs w:val="0"/>
+          <w:color w:val="CCCCCC"/>
+          <w:kern w:val="0"/>
+          <w:sz w:val="21"/>
+          <w:szCs w:val="21"/>
+          <w:shd w:val="clear" w:fill="1F1F1F"/>
+          <w:lang w:val="en-US" w:eastAsia="zh-CN" w:bidi="ar"/>
+        </w:rPr>
+        <w:t>;</w:t>
+      </w:r>
+    </w:p>
+    <w:p>
+      <w:pPr>
+        <w:keepNext w:val="0"/>
+        <w:keepLines w:val="0"/>
+        <w:widowControl/>
+        <w:suppressLineNumbers w:val="0"/>
+        <w:shd w:val="clear" w:fill="1F1F1F"/>
+        <w:spacing w:line="285" w:lineRule="atLeast"/>
+        <w:jc w:val="left"/>
+        <w:rPr>
+          <w:rFonts w:hint="default" w:ascii="Consolas" w:hAnsi="Consolas" w:eastAsia="Consolas" w:cs="Consolas"/>
+          <w:b w:val="0"/>
+          <w:bCs w:val="0"/>
+          <w:color w:val="CCCCCC"/>
+          <w:sz w:val="21"/>
+          <w:szCs w:val="21"/>
+        </w:rPr>
+      </w:pPr>
+      <w:r>
+        <w:rPr>
+          <w:rFonts w:hint="default" w:ascii="Consolas" w:hAnsi="Consolas" w:eastAsia="Consolas" w:cs="Consolas"/>
+          <w:b w:val="0"/>
+          <w:bCs w:val="0"/>
+          <w:color w:val="CCCCCC"/>
+          <w:kern w:val="0"/>
+          <w:sz w:val="21"/>
+          <w:szCs w:val="21"/>
+          <w:shd w:val="clear" w:fill="1F1F1F"/>
+          <w:lang w:val="en-US" w:eastAsia="zh-CN" w:bidi="ar"/>
+        </w:rPr>
+        <w:t>  }</w:t>
+      </w:r>
+    </w:p>
+    <w:p>
+      <w:pPr>
+        <w:keepNext w:val="0"/>
+        <w:keepLines w:val="0"/>
+        <w:widowControl/>
+        <w:suppressLineNumbers w:val="0"/>
+        <w:shd w:val="clear" w:fill="1F1F1F"/>
+        <w:spacing w:line="285" w:lineRule="atLeast"/>
+        <w:jc w:val="left"/>
+        <w:rPr>
+          <w:rFonts w:hint="default" w:ascii="Consolas" w:hAnsi="Consolas" w:eastAsia="Consolas" w:cs="Consolas"/>
+          <w:b w:val="0"/>
+          <w:bCs w:val="0"/>
+          <w:color w:val="CCCCCC"/>
+          <w:sz w:val="21"/>
+          <w:szCs w:val="21"/>
+        </w:rPr>
+      </w:pPr>
+      <w:r>
+        <w:rPr>
+          <w:rFonts w:hint="default" w:ascii="Consolas" w:hAnsi="Consolas" w:eastAsia="Consolas" w:cs="Consolas"/>
+          <w:b w:val="0"/>
+          <w:bCs w:val="0"/>
+          <w:color w:val="CCCCCC"/>
+          <w:kern w:val="0"/>
+          <w:sz w:val="21"/>
+          <w:szCs w:val="21"/>
+          <w:shd w:val="clear" w:fill="1F1F1F"/>
+          <w:lang w:val="en-US" w:eastAsia="zh-CN" w:bidi="ar"/>
+        </w:rPr>
+        <w:t>}</w:t>
+      </w:r>
+    </w:p>
+    <w:p>
+      <w:pPr>
+        <w:keepNext w:val="0"/>
+        <w:keepLines w:val="0"/>
+        <w:widowControl/>
+        <w:suppressLineNumbers w:val="0"/>
+        <w:spacing w:after="240" w:afterAutospacing="0"/>
+        <w:jc w:val="left"/>
+      </w:pPr>
+    </w:p>
+    <w:p>
+      <w:pPr>
+        <w:keepNext w:val="0"/>
+        <w:keepLines w:val="0"/>
+        <w:widowControl/>
+        <w:suppressLineNumbers w:val="0"/>
+        <w:shd w:val="clear" w:fill="1F1F1F"/>
+        <w:spacing w:line="285" w:lineRule="atLeast"/>
+        <w:jc w:val="left"/>
+        <w:rPr>
+          <w:rFonts w:hint="default" w:ascii="Consolas" w:hAnsi="Consolas" w:eastAsia="Consolas" w:cs="Consolas"/>
+          <w:b w:val="0"/>
+          <w:bCs w:val="0"/>
+          <w:color w:val="CCCCCC"/>
+          <w:sz w:val="21"/>
+          <w:szCs w:val="21"/>
+        </w:rPr>
+      </w:pPr>
+      <w:r>
+        <w:rPr>
+          <w:rFonts w:hint="default" w:ascii="Consolas" w:hAnsi="Consolas" w:eastAsia="Consolas" w:cs="Consolas"/>
+          <w:b w:val="0"/>
+          <w:bCs w:val="0"/>
+          <w:color w:val="6A9955"/>
+          <w:kern w:val="0"/>
+          <w:sz w:val="21"/>
+          <w:szCs w:val="21"/>
+          <w:shd w:val="clear" w:fill="1F1F1F"/>
+          <w:lang w:val="en-US" w:eastAsia="zh-CN" w:bidi="ar"/>
+        </w:rPr>
+        <w:t>/* Мобайл-фикс: изображения не вылазят за экран */</w:t>
+      </w:r>
+    </w:p>
+    <w:p>
+      <w:pPr>
+        <w:keepNext w:val="0"/>
+        <w:keepLines w:val="0"/>
+        <w:widowControl/>
+        <w:suppressLineNumbers w:val="0"/>
+        <w:shd w:val="clear" w:fill="1F1F1F"/>
+        <w:spacing w:line="285" w:lineRule="atLeast"/>
+        <w:jc w:val="left"/>
+        <w:rPr>
+          <w:rFonts w:hint="default" w:ascii="Consolas" w:hAnsi="Consolas" w:eastAsia="Consolas" w:cs="Consolas"/>
+          <w:b w:val="0"/>
+          <w:bCs w:val="0"/>
+          <w:color w:val="CCCCCC"/>
+          <w:sz w:val="21"/>
+          <w:szCs w:val="21"/>
+        </w:rPr>
+      </w:pPr>
+      <w:r>
+        <w:rPr>
+          <w:rFonts w:hint="default" w:ascii="Consolas" w:hAnsi="Consolas" w:eastAsia="Consolas" w:cs="Consolas"/>
+          <w:b w:val="0"/>
+          <w:bCs w:val="0"/>
+          <w:color w:val="D7BA7D"/>
+          <w:kern w:val="0"/>
+          <w:sz w:val="21"/>
+          <w:szCs w:val="21"/>
+          <w:shd w:val="clear" w:fill="1F1F1F"/>
+          <w:lang w:val="en-US" w:eastAsia="zh-CN" w:bidi="ar"/>
+        </w:rPr>
+        <w:t>img</w:t>
+      </w:r>
+      <w:r>
+        <w:rPr>
+          <w:rFonts w:hint="default" w:ascii="Consolas" w:hAnsi="Consolas" w:eastAsia="Consolas" w:cs="Consolas"/>
+          <w:b w:val="0"/>
+          <w:bCs w:val="0"/>
+          <w:color w:val="CCCCCC"/>
+          <w:kern w:val="0"/>
+          <w:sz w:val="21"/>
+          <w:szCs w:val="21"/>
+          <w:shd w:val="clear" w:fill="1F1F1F"/>
+          <w:lang w:val="en-US" w:eastAsia="zh-CN" w:bidi="ar"/>
+        </w:rPr>
+        <w:t xml:space="preserve"> {</w:t>
+      </w:r>
+    </w:p>
+    <w:p>
+      <w:pPr>
+        <w:keepNext w:val="0"/>
+        <w:keepLines w:val="0"/>
+        <w:widowControl/>
+        <w:suppressLineNumbers w:val="0"/>
+        <w:shd w:val="clear" w:fill="1F1F1F"/>
+        <w:spacing w:line="285" w:lineRule="atLeast"/>
+        <w:jc w:val="left"/>
+        <w:rPr>
+          <w:rFonts w:hint="default" w:ascii="Consolas" w:hAnsi="Consolas" w:eastAsia="Consolas" w:cs="Consolas"/>
+          <w:b w:val="0"/>
+          <w:bCs w:val="0"/>
+          <w:color w:val="CCCCCC"/>
+          <w:sz w:val="21"/>
+          <w:szCs w:val="21"/>
+        </w:rPr>
+      </w:pPr>
+      <w:r>
+        <w:rPr>
+          <w:rFonts w:hint="default" w:ascii="Consolas" w:hAnsi="Consolas" w:eastAsia="Consolas" w:cs="Consolas"/>
+          <w:b w:val="0"/>
+          <w:bCs w:val="0"/>
+          <w:color w:val="CCCCCC"/>
+          <w:kern w:val="0"/>
+          <w:sz w:val="21"/>
+          <w:szCs w:val="21"/>
+          <w:shd w:val="clear" w:fill="1F1F1F"/>
+          <w:lang w:val="en-US" w:eastAsia="zh-CN" w:bidi="ar"/>
+        </w:rPr>
+        <w:t xml:space="preserve">  </w:t>
+      </w:r>
+      <w:r>
+        <w:rPr>
+          <w:rFonts w:hint="default" w:ascii="Consolas" w:hAnsi="Consolas" w:eastAsia="Consolas" w:cs="Consolas"/>
+          <w:b w:val="0"/>
+          <w:bCs w:val="0"/>
+          <w:color w:val="9CDCFE"/>
+          <w:kern w:val="0"/>
+          <w:sz w:val="21"/>
+          <w:szCs w:val="21"/>
+          <w:shd w:val="clear" w:fill="1F1F1F"/>
+          <w:lang w:val="en-US" w:eastAsia="zh-CN" w:bidi="ar"/>
+        </w:rPr>
+        <w:t>max-width</w:t>
+      </w:r>
+      <w:r>
+        <w:rPr>
+          <w:rFonts w:hint="default" w:ascii="Consolas" w:hAnsi="Consolas" w:eastAsia="Consolas" w:cs="Consolas"/>
+          <w:b w:val="0"/>
+          <w:bCs w:val="0"/>
+          <w:color w:val="CCCCCC"/>
+          <w:kern w:val="0"/>
+          <w:sz w:val="21"/>
+          <w:szCs w:val="21"/>
+          <w:shd w:val="clear" w:fill="1F1F1F"/>
+          <w:lang w:val="en-US" w:eastAsia="zh-CN" w:bidi="ar"/>
+        </w:rPr>
+        <w:t xml:space="preserve">: </w:t>
+      </w:r>
+      <w:r>
+        <w:rPr>
+          <w:rFonts w:hint="default" w:ascii="Consolas" w:hAnsi="Consolas" w:eastAsia="Consolas" w:cs="Consolas"/>
+          <w:b w:val="0"/>
+          <w:bCs w:val="0"/>
+          <w:color w:val="B5CEA8"/>
+          <w:kern w:val="0"/>
+          <w:sz w:val="21"/>
+          <w:szCs w:val="21"/>
+          <w:shd w:val="clear" w:fill="1F1F1F"/>
+          <w:lang w:val="en-US" w:eastAsia="zh-CN" w:bidi="ar"/>
+        </w:rPr>
+        <w:t>100%</w:t>
+      </w:r>
+      <w:r>
+        <w:rPr>
+          <w:rFonts w:hint="default" w:ascii="Consolas" w:hAnsi="Consolas" w:eastAsia="Consolas" w:cs="Consolas"/>
+          <w:b w:val="0"/>
+          <w:bCs w:val="0"/>
+          <w:color w:val="CCCCCC"/>
+          <w:kern w:val="0"/>
+          <w:sz w:val="21"/>
+          <w:szCs w:val="21"/>
+          <w:shd w:val="clear" w:fill="1F1F1F"/>
+          <w:lang w:val="en-US" w:eastAsia="zh-CN" w:bidi="ar"/>
+        </w:rPr>
+        <w:t>;</w:t>
+      </w:r>
+    </w:p>
+    <w:p>
+      <w:pPr>
+        <w:keepNext w:val="0"/>
+        <w:keepLines w:val="0"/>
+        <w:widowControl/>
+        <w:suppressLineNumbers w:val="0"/>
+        <w:shd w:val="clear" w:fill="1F1F1F"/>
+        <w:spacing w:line="285" w:lineRule="atLeast"/>
+        <w:jc w:val="left"/>
+        <w:rPr>
+          <w:rFonts w:hint="default" w:ascii="Consolas" w:hAnsi="Consolas" w:eastAsia="Consolas" w:cs="Consolas"/>
+          <w:b w:val="0"/>
+          <w:bCs w:val="0"/>
+          <w:color w:val="CCCCCC"/>
+          <w:sz w:val="21"/>
+          <w:szCs w:val="21"/>
+        </w:rPr>
+      </w:pPr>
+      <w:r>
+        <w:rPr>
+          <w:rFonts w:hint="default" w:ascii="Consolas" w:hAnsi="Consolas" w:eastAsia="Consolas" w:cs="Consolas"/>
+          <w:b w:val="0"/>
+          <w:bCs w:val="0"/>
+          <w:color w:val="CCCCCC"/>
+          <w:kern w:val="0"/>
+          <w:sz w:val="21"/>
+          <w:szCs w:val="21"/>
+          <w:shd w:val="clear" w:fill="1F1F1F"/>
+          <w:lang w:val="en-US" w:eastAsia="zh-CN" w:bidi="ar"/>
+        </w:rPr>
+        <w:t xml:space="preserve">  </w:t>
+      </w:r>
+      <w:r>
+        <w:rPr>
+          <w:rFonts w:hint="default" w:ascii="Consolas" w:hAnsi="Consolas" w:eastAsia="Consolas" w:cs="Consolas"/>
+          <w:b w:val="0"/>
+          <w:bCs w:val="0"/>
+          <w:color w:val="9CDCFE"/>
+          <w:kern w:val="0"/>
+          <w:sz w:val="21"/>
+          <w:szCs w:val="21"/>
+          <w:shd w:val="clear" w:fill="1F1F1F"/>
+          <w:lang w:val="en-US" w:eastAsia="zh-CN" w:bidi="ar"/>
+        </w:rPr>
+        <w:t>height</w:t>
+      </w:r>
+      <w:r>
+        <w:rPr>
+          <w:rFonts w:hint="default" w:ascii="Consolas" w:hAnsi="Consolas" w:eastAsia="Consolas" w:cs="Consolas"/>
+          <w:b w:val="0"/>
+          <w:bCs w:val="0"/>
+          <w:color w:val="CCCCCC"/>
+          <w:kern w:val="0"/>
+          <w:sz w:val="21"/>
+          <w:szCs w:val="21"/>
+          <w:shd w:val="clear" w:fill="1F1F1F"/>
+          <w:lang w:val="en-US" w:eastAsia="zh-CN" w:bidi="ar"/>
+        </w:rPr>
+        <w:t xml:space="preserve">: </w:t>
+      </w:r>
+      <w:r>
+        <w:rPr>
+          <w:rFonts w:hint="default" w:ascii="Consolas" w:hAnsi="Consolas" w:eastAsia="Consolas" w:cs="Consolas"/>
+          <w:b w:val="0"/>
+          <w:bCs w:val="0"/>
+          <w:color w:val="CE9178"/>
+          <w:kern w:val="0"/>
+          <w:sz w:val="21"/>
+          <w:szCs w:val="21"/>
+          <w:shd w:val="clear" w:fill="1F1F1F"/>
+          <w:lang w:val="en-US" w:eastAsia="zh-CN" w:bidi="ar"/>
+        </w:rPr>
+        <w:t>auto</w:t>
+      </w:r>
+      <w:r>
+        <w:rPr>
+          <w:rFonts w:hint="default" w:ascii="Consolas" w:hAnsi="Consolas" w:eastAsia="Consolas" w:cs="Consolas"/>
+          <w:b w:val="0"/>
+          <w:bCs w:val="0"/>
+          <w:color w:val="CCCCCC"/>
+          <w:kern w:val="0"/>
+          <w:sz w:val="21"/>
+          <w:szCs w:val="21"/>
+          <w:shd w:val="clear" w:fill="1F1F1F"/>
+          <w:lang w:val="en-US" w:eastAsia="zh-CN" w:bidi="ar"/>
+        </w:rPr>
+        <w:t>;</w:t>
+      </w:r>
+    </w:p>
+    <w:p>
+      <w:pPr>
+        <w:keepNext w:val="0"/>
+        <w:keepLines w:val="0"/>
+        <w:widowControl/>
+        <w:suppressLineNumbers w:val="0"/>
+        <w:shd w:val="clear" w:fill="1F1F1F"/>
+        <w:spacing w:line="285" w:lineRule="atLeast"/>
+        <w:jc w:val="left"/>
+        <w:rPr>
+          <w:rFonts w:hint="default" w:ascii="Consolas" w:hAnsi="Consolas" w:eastAsia="Consolas" w:cs="Consolas"/>
+          <w:b w:val="0"/>
+          <w:bCs w:val="0"/>
+          <w:color w:val="CCCCCC"/>
+          <w:sz w:val="21"/>
+          <w:szCs w:val="21"/>
+        </w:rPr>
+      </w:pPr>
+      <w:r>
+        <w:rPr>
+          <w:rFonts w:hint="default" w:ascii="Consolas" w:hAnsi="Consolas" w:eastAsia="Consolas" w:cs="Consolas"/>
+          <w:b w:val="0"/>
+          <w:bCs w:val="0"/>
+          <w:color w:val="CCCCCC"/>
+          <w:kern w:val="0"/>
+          <w:sz w:val="21"/>
+          <w:szCs w:val="21"/>
+          <w:shd w:val="clear" w:fill="1F1F1F"/>
+          <w:lang w:val="en-US" w:eastAsia="zh-CN" w:bidi="ar"/>
+        </w:rPr>
+        <w:t xml:space="preserve">  </w:t>
+      </w:r>
+      <w:r>
+        <w:rPr>
+          <w:rFonts w:hint="default" w:ascii="Consolas" w:hAnsi="Consolas" w:eastAsia="Consolas" w:cs="Consolas"/>
+          <w:b w:val="0"/>
+          <w:bCs w:val="0"/>
+          <w:color w:val="9CDCFE"/>
+          <w:kern w:val="0"/>
+          <w:sz w:val="21"/>
+          <w:szCs w:val="21"/>
+          <w:shd w:val="clear" w:fill="1F1F1F"/>
+          <w:lang w:val="en-US" w:eastAsia="zh-CN" w:bidi="ar"/>
+        </w:rPr>
+        <w:t>display</w:t>
+      </w:r>
+      <w:r>
+        <w:rPr>
+          <w:rFonts w:hint="default" w:ascii="Consolas" w:hAnsi="Consolas" w:eastAsia="Consolas" w:cs="Consolas"/>
+          <w:b w:val="0"/>
+          <w:bCs w:val="0"/>
+          <w:color w:val="CCCCCC"/>
+          <w:kern w:val="0"/>
+          <w:sz w:val="21"/>
+          <w:szCs w:val="21"/>
+          <w:shd w:val="clear" w:fill="1F1F1F"/>
+          <w:lang w:val="en-US" w:eastAsia="zh-CN" w:bidi="ar"/>
+        </w:rPr>
+        <w:t xml:space="preserve">: </w:t>
+      </w:r>
+      <w:r>
+        <w:rPr>
+          <w:rFonts w:hint="default" w:ascii="Consolas" w:hAnsi="Consolas" w:eastAsia="Consolas" w:cs="Consolas"/>
+          <w:b w:val="0"/>
+          <w:bCs w:val="0"/>
+          <w:color w:val="CE9178"/>
+          <w:kern w:val="0"/>
+          <w:sz w:val="21"/>
+          <w:szCs w:val="21"/>
+          <w:shd w:val="clear" w:fill="1F1F1F"/>
+          <w:lang w:val="en-US" w:eastAsia="zh-CN" w:bidi="ar"/>
+        </w:rPr>
+        <w:t>block</w:t>
+      </w:r>
+      <w:r>
+        <w:rPr>
+          <w:rFonts w:hint="default" w:ascii="Consolas" w:hAnsi="Consolas" w:eastAsia="Consolas" w:cs="Consolas"/>
+          <w:b w:val="0"/>
+          <w:bCs w:val="0"/>
+          <w:color w:val="CCCCCC"/>
+          <w:kern w:val="0"/>
+          <w:sz w:val="21"/>
+          <w:szCs w:val="21"/>
+          <w:shd w:val="clear" w:fill="1F1F1F"/>
+          <w:lang w:val="en-US" w:eastAsia="zh-CN" w:bidi="ar"/>
+        </w:rPr>
+        <w:t>;</w:t>
+      </w:r>
+    </w:p>
+    <w:p>
+      <w:pPr>
+        <w:keepNext w:val="0"/>
+        <w:keepLines w:val="0"/>
+        <w:widowControl/>
+        <w:suppressLineNumbers w:val="0"/>
+        <w:shd w:val="clear" w:fill="1F1F1F"/>
+        <w:spacing w:line="285" w:lineRule="atLeast"/>
+        <w:jc w:val="left"/>
+        <w:rPr>
+          <w:rFonts w:hint="default" w:ascii="Consolas" w:hAnsi="Consolas" w:eastAsia="Consolas" w:cs="Consolas"/>
+          <w:b w:val="0"/>
+          <w:bCs w:val="0"/>
+          <w:color w:val="CCCCCC"/>
+          <w:sz w:val="21"/>
+          <w:szCs w:val="21"/>
+        </w:rPr>
+      </w:pPr>
+      <w:r>
+        <w:rPr>
+          <w:rFonts w:hint="default" w:ascii="Consolas" w:hAnsi="Consolas" w:eastAsia="Consolas" w:cs="Consolas"/>
+          <w:b w:val="0"/>
+          <w:bCs w:val="0"/>
+          <w:color w:val="CCCCCC"/>
+          <w:kern w:val="0"/>
+          <w:sz w:val="21"/>
+          <w:szCs w:val="21"/>
+          <w:shd w:val="clear" w:fill="1F1F1F"/>
+          <w:lang w:val="en-US" w:eastAsia="zh-CN" w:bidi="ar"/>
+        </w:rPr>
+        <w:t>}</w:t>
+      </w:r>
+    </w:p>
+    <w:p>
+      <w:pPr>
+        <w:keepNext w:val="0"/>
+        <w:keepLines w:val="0"/>
+        <w:widowControl/>
+        <w:suppressLineNumbers w:val="0"/>
+        <w:jc w:val="left"/>
+      </w:pPr>
+    </w:p>
+    <w:p>
+      <w:pPr>
+        <w:keepNext w:val="0"/>
+        <w:keepLines w:val="0"/>
+        <w:widowControl/>
+        <w:suppressLineNumbers w:val="0"/>
+        <w:shd w:val="clear" w:fill="1F1F1F"/>
+        <w:spacing w:line="285" w:lineRule="atLeast"/>
+        <w:jc w:val="left"/>
+        <w:rPr>
+          <w:rFonts w:hint="default" w:ascii="Consolas" w:hAnsi="Consolas" w:eastAsia="Consolas" w:cs="Consolas"/>
+          <w:b w:val="0"/>
+          <w:bCs w:val="0"/>
+          <w:color w:val="CCCCCC"/>
+          <w:sz w:val="21"/>
+          <w:szCs w:val="21"/>
+        </w:rPr>
+      </w:pPr>
+      <w:r>
+        <w:rPr>
+          <w:rFonts w:hint="default" w:ascii="Consolas" w:hAnsi="Consolas" w:eastAsia="Consolas" w:cs="Consolas"/>
+          <w:b w:val="0"/>
+          <w:bCs w:val="0"/>
+          <w:color w:val="6A9955"/>
+          <w:kern w:val="0"/>
+          <w:sz w:val="21"/>
+          <w:szCs w:val="21"/>
+          <w:shd w:val="clear" w:fill="1F1F1F"/>
+          <w:lang w:val="en-US" w:eastAsia="zh-CN" w:bidi="ar"/>
+        </w:rPr>
+        <w:t>/* Контейнер: безопасные отступы на узких экранах */</w:t>
+      </w:r>
+    </w:p>
+    <w:p>
+      <w:pPr>
+        <w:keepNext w:val="0"/>
+        <w:keepLines w:val="0"/>
+        <w:widowControl/>
+        <w:suppressLineNumbers w:val="0"/>
+        <w:shd w:val="clear" w:fill="1F1F1F"/>
+        <w:spacing w:line="285" w:lineRule="atLeast"/>
+        <w:jc w:val="left"/>
+        <w:rPr>
+          <w:rFonts w:hint="default" w:ascii="Consolas" w:hAnsi="Consolas" w:eastAsia="Consolas" w:cs="Consolas"/>
+          <w:b w:val="0"/>
+          <w:bCs w:val="0"/>
+          <w:color w:val="CCCCCC"/>
+          <w:sz w:val="21"/>
+          <w:szCs w:val="21"/>
+        </w:rPr>
+      </w:pPr>
+      <w:r>
+        <w:rPr>
+          <w:rFonts w:hint="default" w:ascii="Consolas" w:hAnsi="Consolas" w:eastAsia="Consolas" w:cs="Consolas"/>
+          <w:b w:val="0"/>
+          <w:bCs w:val="0"/>
+          <w:color w:val="D7BA7D"/>
+          <w:kern w:val="0"/>
+          <w:sz w:val="21"/>
+          <w:szCs w:val="21"/>
+          <w:shd w:val="clear" w:fill="1F1F1F"/>
+          <w:lang w:val="en-US" w:eastAsia="zh-CN" w:bidi="ar"/>
+        </w:rPr>
+        <w:t>.container</w:t>
+      </w:r>
+      <w:r>
+        <w:rPr>
+          <w:rFonts w:hint="default" w:ascii="Consolas" w:hAnsi="Consolas" w:eastAsia="Consolas" w:cs="Consolas"/>
+          <w:b w:val="0"/>
+          <w:bCs w:val="0"/>
+          <w:color w:val="CCCCCC"/>
+          <w:kern w:val="0"/>
+          <w:sz w:val="21"/>
+          <w:szCs w:val="21"/>
+          <w:shd w:val="clear" w:fill="1F1F1F"/>
+          <w:lang w:val="en-US" w:eastAsia="zh-CN" w:bidi="ar"/>
+        </w:rPr>
+        <w:t xml:space="preserve"> {</w:t>
+      </w:r>
+    </w:p>
+    <w:p>
+      <w:pPr>
+        <w:keepNext w:val="0"/>
+        <w:keepLines w:val="0"/>
+        <w:widowControl/>
+        <w:suppressLineNumbers w:val="0"/>
+        <w:shd w:val="clear" w:fill="1F1F1F"/>
+        <w:spacing w:line="285" w:lineRule="atLeast"/>
+        <w:jc w:val="left"/>
+        <w:rPr>
+          <w:rFonts w:hint="default" w:ascii="Consolas" w:hAnsi="Consolas" w:eastAsia="Consolas" w:cs="Consolas"/>
+          <w:b w:val="0"/>
+          <w:bCs w:val="0"/>
+          <w:color w:val="CCCCCC"/>
+          <w:sz w:val="21"/>
+          <w:szCs w:val="21"/>
+        </w:rPr>
+      </w:pPr>
+      <w:r>
+        <w:rPr>
+          <w:rFonts w:hint="default" w:ascii="Consolas" w:hAnsi="Consolas" w:eastAsia="Consolas" w:cs="Consolas"/>
+          <w:b w:val="0"/>
+          <w:bCs w:val="0"/>
+          <w:color w:val="CCCCCC"/>
+          <w:kern w:val="0"/>
+          <w:sz w:val="21"/>
+          <w:szCs w:val="21"/>
+          <w:shd w:val="clear" w:fill="1F1F1F"/>
+          <w:lang w:val="en-US" w:eastAsia="zh-CN" w:bidi="ar"/>
+        </w:rPr>
+        <w:t xml:space="preserve">  </w:t>
+      </w:r>
+      <w:r>
+        <w:rPr>
+          <w:rFonts w:hint="default" w:ascii="Consolas" w:hAnsi="Consolas" w:eastAsia="Consolas" w:cs="Consolas"/>
+          <w:b w:val="0"/>
+          <w:bCs w:val="0"/>
+          <w:color w:val="9CDCFE"/>
+          <w:kern w:val="0"/>
+          <w:sz w:val="21"/>
+          <w:szCs w:val="21"/>
+          <w:shd w:val="clear" w:fill="1F1F1F"/>
+          <w:lang w:val="en-US" w:eastAsia="zh-CN" w:bidi="ar"/>
+        </w:rPr>
+        <w:t>width</w:t>
+      </w:r>
+      <w:r>
+        <w:rPr>
+          <w:rFonts w:hint="default" w:ascii="Consolas" w:hAnsi="Consolas" w:eastAsia="Consolas" w:cs="Consolas"/>
+          <w:b w:val="0"/>
+          <w:bCs w:val="0"/>
+          <w:color w:val="CCCCCC"/>
+          <w:kern w:val="0"/>
+          <w:sz w:val="21"/>
+          <w:szCs w:val="21"/>
+          <w:shd w:val="clear" w:fill="1F1F1F"/>
+          <w:lang w:val="en-US" w:eastAsia="zh-CN" w:bidi="ar"/>
+        </w:rPr>
+        <w:t xml:space="preserve">: </w:t>
+      </w:r>
+      <w:r>
+        <w:rPr>
+          <w:rFonts w:hint="default" w:ascii="Consolas" w:hAnsi="Consolas" w:eastAsia="Consolas" w:cs="Consolas"/>
+          <w:b w:val="0"/>
+          <w:bCs w:val="0"/>
+          <w:color w:val="B5CEA8"/>
+          <w:kern w:val="0"/>
+          <w:sz w:val="21"/>
+          <w:szCs w:val="21"/>
+          <w:shd w:val="clear" w:fill="1F1F1F"/>
+          <w:lang w:val="en-US" w:eastAsia="zh-CN" w:bidi="ar"/>
+        </w:rPr>
+        <w:t>100%</w:t>
+      </w:r>
+      <w:r>
+        <w:rPr>
+          <w:rFonts w:hint="default" w:ascii="Consolas" w:hAnsi="Consolas" w:eastAsia="Consolas" w:cs="Consolas"/>
+          <w:b w:val="0"/>
+          <w:bCs w:val="0"/>
+          <w:color w:val="CCCCCC"/>
+          <w:kern w:val="0"/>
+          <w:sz w:val="21"/>
+          <w:szCs w:val="21"/>
+          <w:shd w:val="clear" w:fill="1F1F1F"/>
+          <w:lang w:val="en-US" w:eastAsia="zh-CN" w:bidi="ar"/>
+        </w:rPr>
+        <w:t>;</w:t>
+      </w:r>
+    </w:p>
+    <w:p>
+      <w:pPr>
+        <w:keepNext w:val="0"/>
+        <w:keepLines w:val="0"/>
+        <w:widowControl/>
+        <w:suppressLineNumbers w:val="0"/>
+        <w:shd w:val="clear" w:fill="1F1F1F"/>
+        <w:spacing w:line="285" w:lineRule="atLeast"/>
+        <w:jc w:val="left"/>
+        <w:rPr>
+          <w:rFonts w:hint="default" w:ascii="Consolas" w:hAnsi="Consolas" w:eastAsia="Consolas" w:cs="Consolas"/>
+          <w:b w:val="0"/>
+          <w:bCs w:val="0"/>
+          <w:color w:val="CCCCCC"/>
+          <w:sz w:val="21"/>
+          <w:szCs w:val="21"/>
+        </w:rPr>
+      </w:pPr>
+      <w:r>
+        <w:rPr>
+          <w:rFonts w:hint="default" w:ascii="Consolas" w:hAnsi="Consolas" w:eastAsia="Consolas" w:cs="Consolas"/>
+          <w:b w:val="0"/>
+          <w:bCs w:val="0"/>
+          <w:color w:val="CCCCCC"/>
+          <w:kern w:val="0"/>
+          <w:sz w:val="21"/>
+          <w:szCs w:val="21"/>
+          <w:shd w:val="clear" w:fill="1F1F1F"/>
+          <w:lang w:val="en-US" w:eastAsia="zh-CN" w:bidi="ar"/>
+        </w:rPr>
+        <w:t xml:space="preserve">  </w:t>
+      </w:r>
+      <w:r>
+        <w:rPr>
+          <w:rFonts w:hint="default" w:ascii="Consolas" w:hAnsi="Consolas" w:eastAsia="Consolas" w:cs="Consolas"/>
+          <w:b w:val="0"/>
+          <w:bCs w:val="0"/>
+          <w:color w:val="9CDCFE"/>
+          <w:kern w:val="0"/>
+          <w:sz w:val="21"/>
+          <w:szCs w:val="21"/>
+          <w:shd w:val="clear" w:fill="1F1F1F"/>
+          <w:lang w:val="en-US" w:eastAsia="zh-CN" w:bidi="ar"/>
+        </w:rPr>
+        <w:t>max-width</w:t>
+      </w:r>
+      <w:r>
+        <w:rPr>
+          <w:rFonts w:hint="default" w:ascii="Consolas" w:hAnsi="Consolas" w:eastAsia="Consolas" w:cs="Consolas"/>
+          <w:b w:val="0"/>
+          <w:bCs w:val="0"/>
+          <w:color w:val="CCCCCC"/>
+          <w:kern w:val="0"/>
+          <w:sz w:val="21"/>
+          <w:szCs w:val="21"/>
+          <w:shd w:val="clear" w:fill="1F1F1F"/>
+          <w:lang w:val="en-US" w:eastAsia="zh-CN" w:bidi="ar"/>
+        </w:rPr>
+        <w:t xml:space="preserve">: </w:t>
+      </w:r>
+      <w:r>
+        <w:rPr>
+          <w:rFonts w:hint="default" w:ascii="Consolas" w:hAnsi="Consolas" w:eastAsia="Consolas" w:cs="Consolas"/>
+          <w:b w:val="0"/>
+          <w:bCs w:val="0"/>
+          <w:color w:val="B5CEA8"/>
+          <w:kern w:val="0"/>
+          <w:sz w:val="21"/>
+          <w:szCs w:val="21"/>
+          <w:shd w:val="clear" w:fill="1F1F1F"/>
+          <w:lang w:val="en-US" w:eastAsia="zh-CN" w:bidi="ar"/>
+        </w:rPr>
+        <w:t>1280px</w:t>
+      </w:r>
+      <w:r>
+        <w:rPr>
+          <w:rFonts w:hint="default" w:ascii="Consolas" w:hAnsi="Consolas" w:eastAsia="Consolas" w:cs="Consolas"/>
+          <w:b w:val="0"/>
+          <w:bCs w:val="0"/>
+          <w:color w:val="CCCCCC"/>
+          <w:kern w:val="0"/>
+          <w:sz w:val="21"/>
+          <w:szCs w:val="21"/>
+          <w:shd w:val="clear" w:fill="1F1F1F"/>
+          <w:lang w:val="en-US" w:eastAsia="zh-CN" w:bidi="ar"/>
+        </w:rPr>
+        <w:t xml:space="preserve">;     </w:t>
+      </w:r>
+      <w:r>
+        <w:rPr>
+          <w:rFonts w:hint="default" w:ascii="Consolas" w:hAnsi="Consolas" w:eastAsia="Consolas" w:cs="Consolas"/>
+          <w:b w:val="0"/>
+          <w:bCs w:val="0"/>
+          <w:color w:val="6A9955"/>
+          <w:kern w:val="0"/>
+          <w:sz w:val="21"/>
+          <w:szCs w:val="21"/>
+          <w:shd w:val="clear" w:fill="1F1F1F"/>
+          <w:lang w:val="en-US" w:eastAsia="zh-CN" w:bidi="ar"/>
+        </w:rPr>
+        <w:t>/* десктоп останется таким же */</w:t>
+      </w:r>
+    </w:p>
+    <w:p>
+      <w:pPr>
+        <w:keepNext w:val="0"/>
+        <w:keepLines w:val="0"/>
+        <w:widowControl/>
+        <w:suppressLineNumbers w:val="0"/>
+        <w:shd w:val="clear" w:fill="1F1F1F"/>
+        <w:spacing w:line="285" w:lineRule="atLeast"/>
+        <w:jc w:val="left"/>
+        <w:rPr>
+          <w:rFonts w:hint="default" w:ascii="Consolas" w:hAnsi="Consolas" w:eastAsia="Consolas" w:cs="Consolas"/>
+          <w:b w:val="0"/>
+          <w:bCs w:val="0"/>
+          <w:color w:val="CCCCCC"/>
+          <w:sz w:val="21"/>
+          <w:szCs w:val="21"/>
+        </w:rPr>
+      </w:pPr>
+      <w:r>
+        <w:rPr>
+          <w:rFonts w:hint="default" w:ascii="Consolas" w:hAnsi="Consolas" w:eastAsia="Consolas" w:cs="Consolas"/>
+          <w:b w:val="0"/>
+          <w:bCs w:val="0"/>
+          <w:color w:val="CCCCCC"/>
+          <w:kern w:val="0"/>
+          <w:sz w:val="21"/>
+          <w:szCs w:val="21"/>
+          <w:shd w:val="clear" w:fill="1F1F1F"/>
+          <w:lang w:val="en-US" w:eastAsia="zh-CN" w:bidi="ar"/>
+        </w:rPr>
+        <w:t xml:space="preserve">  </w:t>
+      </w:r>
+      <w:r>
+        <w:rPr>
+          <w:rFonts w:hint="default" w:ascii="Consolas" w:hAnsi="Consolas" w:eastAsia="Consolas" w:cs="Consolas"/>
+          <w:b w:val="0"/>
+          <w:bCs w:val="0"/>
+          <w:color w:val="9CDCFE"/>
+          <w:kern w:val="0"/>
+          <w:sz w:val="21"/>
+          <w:szCs w:val="21"/>
+          <w:shd w:val="clear" w:fill="1F1F1F"/>
+          <w:lang w:val="en-US" w:eastAsia="zh-CN" w:bidi="ar"/>
+        </w:rPr>
+        <w:t>margin</w:t>
+      </w:r>
+      <w:r>
+        <w:rPr>
+          <w:rFonts w:hint="default" w:ascii="Consolas" w:hAnsi="Consolas" w:eastAsia="Consolas" w:cs="Consolas"/>
+          <w:b w:val="0"/>
+          <w:bCs w:val="0"/>
+          <w:color w:val="CCCCCC"/>
+          <w:kern w:val="0"/>
+          <w:sz w:val="21"/>
+          <w:szCs w:val="21"/>
+          <w:shd w:val="clear" w:fill="1F1F1F"/>
+          <w:lang w:val="en-US" w:eastAsia="zh-CN" w:bidi="ar"/>
+        </w:rPr>
+        <w:t xml:space="preserve">: </w:t>
+      </w:r>
+      <w:r>
+        <w:rPr>
+          <w:rFonts w:hint="default" w:ascii="Consolas" w:hAnsi="Consolas" w:eastAsia="Consolas" w:cs="Consolas"/>
+          <w:b w:val="0"/>
+          <w:bCs w:val="0"/>
+          <w:color w:val="B5CEA8"/>
+          <w:kern w:val="0"/>
+          <w:sz w:val="21"/>
+          <w:szCs w:val="21"/>
+          <w:shd w:val="clear" w:fill="1F1F1F"/>
+          <w:lang w:val="en-US" w:eastAsia="zh-CN" w:bidi="ar"/>
+        </w:rPr>
+        <w:t>0</w:t>
+      </w:r>
+      <w:r>
+        <w:rPr>
+          <w:rFonts w:hint="default" w:ascii="Consolas" w:hAnsi="Consolas" w:eastAsia="Consolas" w:cs="Consolas"/>
+          <w:b w:val="0"/>
+          <w:bCs w:val="0"/>
+          <w:color w:val="CCCCCC"/>
+          <w:kern w:val="0"/>
+          <w:sz w:val="21"/>
+          <w:szCs w:val="21"/>
+          <w:shd w:val="clear" w:fill="1F1F1F"/>
+          <w:lang w:val="en-US" w:eastAsia="zh-CN" w:bidi="ar"/>
+        </w:rPr>
+        <w:t xml:space="preserve"> </w:t>
+      </w:r>
+      <w:r>
+        <w:rPr>
+          <w:rFonts w:hint="default" w:ascii="Consolas" w:hAnsi="Consolas" w:eastAsia="Consolas" w:cs="Consolas"/>
+          <w:b w:val="0"/>
+          <w:bCs w:val="0"/>
+          <w:color w:val="CE9178"/>
+          <w:kern w:val="0"/>
+          <w:sz w:val="21"/>
+          <w:szCs w:val="21"/>
+          <w:shd w:val="clear" w:fill="1F1F1F"/>
+          <w:lang w:val="en-US" w:eastAsia="zh-CN" w:bidi="ar"/>
+        </w:rPr>
+        <w:t>auto</w:t>
+      </w:r>
+      <w:r>
+        <w:rPr>
+          <w:rFonts w:hint="default" w:ascii="Consolas" w:hAnsi="Consolas" w:eastAsia="Consolas" w:cs="Consolas"/>
+          <w:b w:val="0"/>
+          <w:bCs w:val="0"/>
+          <w:color w:val="CCCCCC"/>
+          <w:kern w:val="0"/>
+          <w:sz w:val="21"/>
+          <w:szCs w:val="21"/>
+          <w:shd w:val="clear" w:fill="1F1F1F"/>
+          <w:lang w:val="en-US" w:eastAsia="zh-CN" w:bidi="ar"/>
+        </w:rPr>
+        <w:t>;</w:t>
+      </w:r>
+    </w:p>
+    <w:p>
+      <w:pPr>
+        <w:keepNext w:val="0"/>
+        <w:keepLines w:val="0"/>
+        <w:widowControl/>
+        <w:suppressLineNumbers w:val="0"/>
+        <w:shd w:val="clear" w:fill="1F1F1F"/>
+        <w:spacing w:line="285" w:lineRule="atLeast"/>
+        <w:jc w:val="left"/>
+        <w:rPr>
+          <w:rFonts w:hint="default" w:ascii="Consolas" w:hAnsi="Consolas" w:eastAsia="Consolas" w:cs="Consolas"/>
+          <w:b w:val="0"/>
+          <w:bCs w:val="0"/>
+          <w:color w:val="CCCCCC"/>
+          <w:sz w:val="21"/>
+          <w:szCs w:val="21"/>
+        </w:rPr>
+      </w:pPr>
+      <w:r>
+        <w:rPr>
+          <w:rFonts w:hint="default" w:ascii="Consolas" w:hAnsi="Consolas" w:eastAsia="Consolas" w:cs="Consolas"/>
+          <w:b w:val="0"/>
+          <w:bCs w:val="0"/>
+          <w:color w:val="CCCCCC"/>
+          <w:kern w:val="0"/>
+          <w:sz w:val="21"/>
+          <w:szCs w:val="21"/>
+          <w:shd w:val="clear" w:fill="1F1F1F"/>
+          <w:lang w:val="en-US" w:eastAsia="zh-CN" w:bidi="ar"/>
+        </w:rPr>
+        <w:t xml:space="preserve">  </w:t>
+      </w:r>
+      <w:r>
+        <w:rPr>
+          <w:rFonts w:hint="default" w:ascii="Consolas" w:hAnsi="Consolas" w:eastAsia="Consolas" w:cs="Consolas"/>
+          <w:b w:val="0"/>
+          <w:bCs w:val="0"/>
+          <w:color w:val="9CDCFE"/>
+          <w:kern w:val="0"/>
+          <w:sz w:val="21"/>
+          <w:szCs w:val="21"/>
+          <w:shd w:val="clear" w:fill="1F1F1F"/>
+          <w:lang w:val="en-US" w:eastAsia="zh-CN" w:bidi="ar"/>
+        </w:rPr>
+        <w:t>padding-left</w:t>
+      </w:r>
+      <w:r>
+        <w:rPr>
+          <w:rFonts w:hint="default" w:ascii="Consolas" w:hAnsi="Consolas" w:eastAsia="Consolas" w:cs="Consolas"/>
+          <w:b w:val="0"/>
+          <w:bCs w:val="0"/>
+          <w:color w:val="CCCCCC"/>
+          <w:kern w:val="0"/>
+          <w:sz w:val="21"/>
+          <w:szCs w:val="21"/>
+          <w:shd w:val="clear" w:fill="1F1F1F"/>
+          <w:lang w:val="en-US" w:eastAsia="zh-CN" w:bidi="ar"/>
+        </w:rPr>
+        <w:t xml:space="preserve">: </w:t>
+      </w:r>
+      <w:r>
+        <w:rPr>
+          <w:rFonts w:hint="default" w:ascii="Consolas" w:hAnsi="Consolas" w:eastAsia="Consolas" w:cs="Consolas"/>
+          <w:b w:val="0"/>
+          <w:bCs w:val="0"/>
+          <w:color w:val="B5CEA8"/>
+          <w:kern w:val="0"/>
+          <w:sz w:val="21"/>
+          <w:szCs w:val="21"/>
+          <w:shd w:val="clear" w:fill="1F1F1F"/>
+          <w:lang w:val="en-US" w:eastAsia="zh-CN" w:bidi="ar"/>
+        </w:rPr>
+        <w:t>1rem</w:t>
+      </w:r>
+      <w:r>
+        <w:rPr>
+          <w:rFonts w:hint="default" w:ascii="Consolas" w:hAnsi="Consolas" w:eastAsia="Consolas" w:cs="Consolas"/>
+          <w:b w:val="0"/>
+          <w:bCs w:val="0"/>
+          <w:color w:val="CCCCCC"/>
+          <w:kern w:val="0"/>
+          <w:sz w:val="21"/>
+          <w:szCs w:val="21"/>
+          <w:shd w:val="clear" w:fill="1F1F1F"/>
+          <w:lang w:val="en-US" w:eastAsia="zh-CN" w:bidi="ar"/>
+        </w:rPr>
+        <w:t xml:space="preserve">;     </w:t>
+      </w:r>
+      <w:r>
+        <w:rPr>
+          <w:rFonts w:hint="default" w:ascii="Consolas" w:hAnsi="Consolas" w:eastAsia="Consolas" w:cs="Consolas"/>
+          <w:b w:val="0"/>
+          <w:bCs w:val="0"/>
+          <w:color w:val="6A9955"/>
+          <w:kern w:val="0"/>
+          <w:sz w:val="21"/>
+          <w:szCs w:val="21"/>
+          <w:shd w:val="clear" w:fill="1F1F1F"/>
+          <w:lang w:val="en-US" w:eastAsia="zh-CN" w:bidi="ar"/>
+        </w:rPr>
+        <w:t>/* 16px */</w:t>
+      </w:r>
+    </w:p>
+    <w:p>
+      <w:pPr>
+        <w:keepNext w:val="0"/>
+        <w:keepLines w:val="0"/>
+        <w:widowControl/>
+        <w:suppressLineNumbers w:val="0"/>
+        <w:shd w:val="clear" w:fill="1F1F1F"/>
+        <w:spacing w:line="285" w:lineRule="atLeast"/>
+        <w:jc w:val="left"/>
+        <w:rPr>
+          <w:rFonts w:hint="default" w:ascii="Consolas" w:hAnsi="Consolas" w:eastAsia="Consolas" w:cs="Consolas"/>
+          <w:b w:val="0"/>
+          <w:bCs w:val="0"/>
+          <w:color w:val="CCCCCC"/>
+          <w:sz w:val="21"/>
+          <w:szCs w:val="21"/>
+        </w:rPr>
+      </w:pPr>
+      <w:r>
+        <w:rPr>
+          <w:rFonts w:hint="default" w:ascii="Consolas" w:hAnsi="Consolas" w:eastAsia="Consolas" w:cs="Consolas"/>
+          <w:b w:val="0"/>
+          <w:bCs w:val="0"/>
+          <w:color w:val="CCCCCC"/>
+          <w:kern w:val="0"/>
+          <w:sz w:val="21"/>
+          <w:szCs w:val="21"/>
+          <w:shd w:val="clear" w:fill="1F1F1F"/>
+          <w:lang w:val="en-US" w:eastAsia="zh-CN" w:bidi="ar"/>
+        </w:rPr>
+        <w:t xml:space="preserve">  </w:t>
+      </w:r>
+      <w:r>
+        <w:rPr>
+          <w:rFonts w:hint="default" w:ascii="Consolas" w:hAnsi="Consolas" w:eastAsia="Consolas" w:cs="Consolas"/>
+          <w:b w:val="0"/>
+          <w:bCs w:val="0"/>
+          <w:color w:val="9CDCFE"/>
+          <w:kern w:val="0"/>
+          <w:sz w:val="21"/>
+          <w:szCs w:val="21"/>
+          <w:shd w:val="clear" w:fill="1F1F1F"/>
+          <w:lang w:val="en-US" w:eastAsia="zh-CN" w:bidi="ar"/>
+        </w:rPr>
+        <w:t>padding-right</w:t>
+      </w:r>
+      <w:r>
+        <w:rPr>
+          <w:rFonts w:hint="default" w:ascii="Consolas" w:hAnsi="Consolas" w:eastAsia="Consolas" w:cs="Consolas"/>
+          <w:b w:val="0"/>
+          <w:bCs w:val="0"/>
+          <w:color w:val="CCCCCC"/>
+          <w:kern w:val="0"/>
+          <w:sz w:val="21"/>
+          <w:szCs w:val="21"/>
+          <w:shd w:val="clear" w:fill="1F1F1F"/>
+          <w:lang w:val="en-US" w:eastAsia="zh-CN" w:bidi="ar"/>
+        </w:rPr>
+        <w:t xml:space="preserve">: </w:t>
+      </w:r>
+      <w:r>
+        <w:rPr>
+          <w:rFonts w:hint="default" w:ascii="Consolas" w:hAnsi="Consolas" w:eastAsia="Consolas" w:cs="Consolas"/>
+          <w:b w:val="0"/>
+          <w:bCs w:val="0"/>
+          <w:color w:val="B5CEA8"/>
+          <w:kern w:val="0"/>
+          <w:sz w:val="21"/>
+          <w:szCs w:val="21"/>
+          <w:shd w:val="clear" w:fill="1F1F1F"/>
+          <w:lang w:val="en-US" w:eastAsia="zh-CN" w:bidi="ar"/>
+        </w:rPr>
+        <w:t>1rem</w:t>
+      </w:r>
+      <w:r>
+        <w:rPr>
+          <w:rFonts w:hint="default" w:ascii="Consolas" w:hAnsi="Consolas" w:eastAsia="Consolas" w:cs="Consolas"/>
+          <w:b w:val="0"/>
+          <w:bCs w:val="0"/>
+          <w:color w:val="CCCCCC"/>
+          <w:kern w:val="0"/>
+          <w:sz w:val="21"/>
+          <w:szCs w:val="21"/>
+          <w:shd w:val="clear" w:fill="1F1F1F"/>
+          <w:lang w:val="en-US" w:eastAsia="zh-CN" w:bidi="ar"/>
+        </w:rPr>
+        <w:t>;</w:t>
+      </w:r>
+    </w:p>
+    <w:p>
+      <w:pPr>
+        <w:keepNext w:val="0"/>
+        <w:keepLines w:val="0"/>
+        <w:widowControl/>
+        <w:suppressLineNumbers w:val="0"/>
+        <w:shd w:val="clear" w:fill="1F1F1F"/>
+        <w:spacing w:line="285" w:lineRule="atLeast"/>
+        <w:jc w:val="left"/>
+        <w:rPr>
+          <w:rFonts w:hint="default" w:ascii="Consolas" w:hAnsi="Consolas" w:eastAsia="Consolas" w:cs="Consolas"/>
+          <w:b w:val="0"/>
+          <w:bCs w:val="0"/>
+          <w:color w:val="CCCCCC"/>
+          <w:sz w:val="21"/>
+          <w:szCs w:val="21"/>
+        </w:rPr>
+      </w:pPr>
+      <w:r>
+        <w:rPr>
+          <w:rFonts w:hint="default" w:ascii="Consolas" w:hAnsi="Consolas" w:eastAsia="Consolas" w:cs="Consolas"/>
+          <w:b w:val="0"/>
+          <w:bCs w:val="0"/>
+          <w:color w:val="CCCCCC"/>
+          <w:kern w:val="0"/>
+          <w:sz w:val="21"/>
+          <w:szCs w:val="21"/>
+          <w:shd w:val="clear" w:fill="1F1F1F"/>
+          <w:lang w:val="en-US" w:eastAsia="zh-CN" w:bidi="ar"/>
+        </w:rPr>
+        <w:t>}</w:t>
+      </w:r>
+    </w:p>
+    <w:p>
+      <w:pPr>
+        <w:keepNext w:val="0"/>
+        <w:keepLines w:val="0"/>
+        <w:widowControl/>
+        <w:suppressLineNumbers w:val="0"/>
+        <w:jc w:val="left"/>
+      </w:pPr>
+    </w:p>
+    <w:p>
+      <w:pPr>
+        <w:keepNext w:val="0"/>
+        <w:keepLines w:val="0"/>
+        <w:widowControl/>
+        <w:suppressLineNumbers w:val="0"/>
+        <w:shd w:val="clear" w:fill="1F1F1F"/>
+        <w:spacing w:line="285" w:lineRule="atLeast"/>
+        <w:jc w:val="left"/>
+        <w:rPr>
+          <w:rFonts w:hint="default" w:ascii="Consolas" w:hAnsi="Consolas" w:eastAsia="Consolas" w:cs="Consolas"/>
+          <w:b w:val="0"/>
+          <w:bCs w:val="0"/>
+          <w:color w:val="CCCCCC"/>
+          <w:sz w:val="21"/>
+          <w:szCs w:val="21"/>
+        </w:rPr>
+      </w:pPr>
+      <w:r>
+        <w:rPr>
+          <w:rFonts w:hint="default" w:ascii="Consolas" w:hAnsi="Consolas" w:eastAsia="Consolas" w:cs="Consolas"/>
+          <w:b w:val="0"/>
+          <w:bCs w:val="0"/>
+          <w:color w:val="6A9955"/>
+          <w:kern w:val="0"/>
+          <w:sz w:val="21"/>
+          <w:szCs w:val="21"/>
+          <w:shd w:val="clear" w:fill="1F1F1F"/>
+          <w:lang w:val="en-US" w:eastAsia="zh-CN" w:bidi="ar"/>
+        </w:rPr>
+        <w:t>/* Горизонтальная прокрутка без полосы для нав-кнопок */</w:t>
+      </w:r>
+    </w:p>
+    <w:p>
+      <w:pPr>
+        <w:keepNext w:val="0"/>
+        <w:keepLines w:val="0"/>
+        <w:widowControl/>
+        <w:suppressLineNumbers w:val="0"/>
+        <w:shd w:val="clear" w:fill="1F1F1F"/>
+        <w:spacing w:line="285" w:lineRule="atLeast"/>
+        <w:jc w:val="left"/>
+        <w:rPr>
+          <w:rFonts w:hint="default" w:ascii="Consolas" w:hAnsi="Consolas" w:eastAsia="Consolas" w:cs="Consolas"/>
+          <w:b w:val="0"/>
+          <w:bCs w:val="0"/>
+          <w:color w:val="CCCCCC"/>
+          <w:sz w:val="21"/>
+          <w:szCs w:val="21"/>
+        </w:rPr>
+      </w:pPr>
+      <w:r>
+        <w:rPr>
+          <w:rFonts w:hint="default" w:ascii="Consolas" w:hAnsi="Consolas" w:eastAsia="Consolas" w:cs="Consolas"/>
+          <w:b w:val="0"/>
+          <w:bCs w:val="0"/>
+          <w:color w:val="D7BA7D"/>
+          <w:kern w:val="0"/>
+          <w:sz w:val="21"/>
+          <w:szCs w:val="21"/>
+          <w:shd w:val="clear" w:fill="1F1F1F"/>
+          <w:lang w:val="en-US" w:eastAsia="zh-CN" w:bidi="ar"/>
+        </w:rPr>
+        <w:t>.no-scrollbar::-webkit-scrollbar</w:t>
+      </w:r>
+      <w:r>
+        <w:rPr>
+          <w:rFonts w:hint="default" w:ascii="Consolas" w:hAnsi="Consolas" w:eastAsia="Consolas" w:cs="Consolas"/>
+          <w:b w:val="0"/>
+          <w:bCs w:val="0"/>
+          <w:color w:val="CCCCCC"/>
+          <w:kern w:val="0"/>
+          <w:sz w:val="21"/>
+          <w:szCs w:val="21"/>
+          <w:shd w:val="clear" w:fill="1F1F1F"/>
+          <w:lang w:val="en-US" w:eastAsia="zh-CN" w:bidi="ar"/>
+        </w:rPr>
+        <w:t xml:space="preserve"> { </w:t>
+      </w:r>
+      <w:r>
+        <w:rPr>
+          <w:rFonts w:hint="default" w:ascii="Consolas" w:hAnsi="Consolas" w:eastAsia="Consolas" w:cs="Consolas"/>
+          <w:b w:val="0"/>
+          <w:bCs w:val="0"/>
+          <w:color w:val="9CDCFE"/>
+          <w:kern w:val="0"/>
+          <w:sz w:val="21"/>
+          <w:szCs w:val="21"/>
+          <w:shd w:val="clear" w:fill="1F1F1F"/>
+          <w:lang w:val="en-US" w:eastAsia="zh-CN" w:bidi="ar"/>
+        </w:rPr>
+        <w:t>display</w:t>
+      </w:r>
+      <w:r>
+        <w:rPr>
+          <w:rFonts w:hint="default" w:ascii="Consolas" w:hAnsi="Consolas" w:eastAsia="Consolas" w:cs="Consolas"/>
+          <w:b w:val="0"/>
+          <w:bCs w:val="0"/>
+          <w:color w:val="CCCCCC"/>
+          <w:kern w:val="0"/>
+          <w:sz w:val="21"/>
+          <w:szCs w:val="21"/>
+          <w:shd w:val="clear" w:fill="1F1F1F"/>
+          <w:lang w:val="en-US" w:eastAsia="zh-CN" w:bidi="ar"/>
+        </w:rPr>
+        <w:t xml:space="preserve">: </w:t>
+      </w:r>
+      <w:r>
+        <w:rPr>
+          <w:rFonts w:hint="default" w:ascii="Consolas" w:hAnsi="Consolas" w:eastAsia="Consolas" w:cs="Consolas"/>
+          <w:b w:val="0"/>
+          <w:bCs w:val="0"/>
+          <w:color w:val="CE9178"/>
+          <w:kern w:val="0"/>
+          <w:sz w:val="21"/>
+          <w:szCs w:val="21"/>
+          <w:shd w:val="clear" w:fill="1F1F1F"/>
+          <w:lang w:val="en-US" w:eastAsia="zh-CN" w:bidi="ar"/>
+        </w:rPr>
+        <w:t>none</w:t>
+      </w:r>
+      <w:r>
+        <w:rPr>
+          <w:rFonts w:hint="default" w:ascii="Consolas" w:hAnsi="Consolas" w:eastAsia="Consolas" w:cs="Consolas"/>
+          <w:b w:val="0"/>
+          <w:bCs w:val="0"/>
+          <w:color w:val="CCCCCC"/>
+          <w:kern w:val="0"/>
+          <w:sz w:val="21"/>
+          <w:szCs w:val="21"/>
+          <w:shd w:val="clear" w:fill="1F1F1F"/>
+          <w:lang w:val="en-US" w:eastAsia="zh-CN" w:bidi="ar"/>
+        </w:rPr>
+        <w:t>; }</w:t>
+      </w:r>
+    </w:p>
+    <w:p>
+      <w:pPr>
+        <w:keepNext w:val="0"/>
+        <w:keepLines w:val="0"/>
+        <w:widowControl/>
+        <w:suppressLineNumbers w:val="0"/>
+        <w:shd w:val="clear" w:fill="1F1F1F"/>
+        <w:spacing w:line="285" w:lineRule="atLeast"/>
+        <w:jc w:val="left"/>
+        <w:rPr>
+          <w:rFonts w:hint="default" w:ascii="Consolas" w:hAnsi="Consolas" w:eastAsia="Consolas" w:cs="Consolas"/>
+          <w:b w:val="0"/>
+          <w:bCs w:val="0"/>
+          <w:color w:val="CCCCCC"/>
+          <w:sz w:val="21"/>
+          <w:szCs w:val="21"/>
+        </w:rPr>
+      </w:pPr>
+      <w:r>
+        <w:rPr>
+          <w:rFonts w:hint="default" w:ascii="Consolas" w:hAnsi="Consolas" w:eastAsia="Consolas" w:cs="Consolas"/>
+          <w:b w:val="0"/>
+          <w:bCs w:val="0"/>
+          <w:color w:val="D7BA7D"/>
+          <w:kern w:val="0"/>
+          <w:sz w:val="21"/>
+          <w:szCs w:val="21"/>
+          <w:shd w:val="clear" w:fill="1F1F1F"/>
+          <w:lang w:val="en-US" w:eastAsia="zh-CN" w:bidi="ar"/>
+        </w:rPr>
+        <w:t>.no-scrollbar</w:t>
+      </w:r>
+      <w:r>
+        <w:rPr>
+          <w:rFonts w:hint="default" w:ascii="Consolas" w:hAnsi="Consolas" w:eastAsia="Consolas" w:cs="Consolas"/>
+          <w:b w:val="0"/>
+          <w:bCs w:val="0"/>
+          <w:color w:val="CCCCCC"/>
+          <w:kern w:val="0"/>
+          <w:sz w:val="21"/>
+          <w:szCs w:val="21"/>
+          <w:shd w:val="clear" w:fill="1F1F1F"/>
+          <w:lang w:val="en-US" w:eastAsia="zh-CN" w:bidi="ar"/>
+        </w:rPr>
+        <w:t xml:space="preserve"> { </w:t>
+      </w:r>
+      <w:r>
+        <w:rPr>
+          <w:rFonts w:hint="default" w:ascii="Consolas" w:hAnsi="Consolas" w:eastAsia="Consolas" w:cs="Consolas"/>
+          <w:b w:val="0"/>
+          <w:bCs w:val="0"/>
+          <w:color w:val="9CDCFE"/>
+          <w:kern w:val="0"/>
+          <w:sz w:val="21"/>
+          <w:szCs w:val="21"/>
+          <w:shd w:val="clear" w:fill="1F1F1F"/>
+          <w:lang w:val="en-US" w:eastAsia="zh-CN" w:bidi="ar"/>
+        </w:rPr>
+        <w:t>-ms-overflow-style</w:t>
+      </w:r>
+      <w:r>
+        <w:rPr>
+          <w:rFonts w:hint="default" w:ascii="Consolas" w:hAnsi="Consolas" w:eastAsia="Consolas" w:cs="Consolas"/>
+          <w:b w:val="0"/>
+          <w:bCs w:val="0"/>
+          <w:color w:val="CCCCCC"/>
+          <w:kern w:val="0"/>
+          <w:sz w:val="21"/>
+          <w:szCs w:val="21"/>
+          <w:shd w:val="clear" w:fill="1F1F1F"/>
+          <w:lang w:val="en-US" w:eastAsia="zh-CN" w:bidi="ar"/>
+        </w:rPr>
+        <w:t xml:space="preserve">: </w:t>
+      </w:r>
+      <w:r>
+        <w:rPr>
+          <w:rFonts w:hint="default" w:ascii="Consolas" w:hAnsi="Consolas" w:eastAsia="Consolas" w:cs="Consolas"/>
+          <w:b w:val="0"/>
+          <w:bCs w:val="0"/>
+          <w:color w:val="CE9178"/>
+          <w:kern w:val="0"/>
+          <w:sz w:val="21"/>
+          <w:szCs w:val="21"/>
+          <w:shd w:val="clear" w:fill="1F1F1F"/>
+          <w:lang w:val="en-US" w:eastAsia="zh-CN" w:bidi="ar"/>
+        </w:rPr>
+        <w:t>none</w:t>
+      </w:r>
+      <w:r>
+        <w:rPr>
+          <w:rFonts w:hint="default" w:ascii="Consolas" w:hAnsi="Consolas" w:eastAsia="Consolas" w:cs="Consolas"/>
+          <w:b w:val="0"/>
+          <w:bCs w:val="0"/>
+          <w:color w:val="CCCCCC"/>
+          <w:kern w:val="0"/>
+          <w:sz w:val="21"/>
+          <w:szCs w:val="21"/>
+          <w:shd w:val="clear" w:fill="1F1F1F"/>
+          <w:lang w:val="en-US" w:eastAsia="zh-CN" w:bidi="ar"/>
+        </w:rPr>
+        <w:t xml:space="preserve">; </w:t>
+      </w:r>
+      <w:r>
+        <w:rPr>
+          <w:rFonts w:hint="default" w:ascii="Consolas" w:hAnsi="Consolas" w:eastAsia="Consolas" w:cs="Consolas"/>
+          <w:b w:val="0"/>
+          <w:bCs w:val="0"/>
+          <w:color w:val="9CDCFE"/>
+          <w:kern w:val="0"/>
+          <w:sz w:val="21"/>
+          <w:szCs w:val="21"/>
+          <w:shd w:val="clear" w:fill="1F1F1F"/>
+          <w:lang w:val="en-US" w:eastAsia="zh-CN" w:bidi="ar"/>
+        </w:rPr>
+        <w:t>scrollbar-width</w:t>
+      </w:r>
+      <w:r>
+        <w:rPr>
+          <w:rFonts w:hint="default" w:ascii="Consolas" w:hAnsi="Consolas" w:eastAsia="Consolas" w:cs="Consolas"/>
+          <w:b w:val="0"/>
+          <w:bCs w:val="0"/>
+          <w:color w:val="CCCCCC"/>
+          <w:kern w:val="0"/>
+          <w:sz w:val="21"/>
+          <w:szCs w:val="21"/>
+          <w:shd w:val="clear" w:fill="1F1F1F"/>
+          <w:lang w:val="en-US" w:eastAsia="zh-CN" w:bidi="ar"/>
+        </w:rPr>
+        <w:t xml:space="preserve">: </w:t>
+      </w:r>
+      <w:r>
+        <w:rPr>
+          <w:rFonts w:hint="default" w:ascii="Consolas" w:hAnsi="Consolas" w:eastAsia="Consolas" w:cs="Consolas"/>
+          <w:b w:val="0"/>
+          <w:bCs w:val="0"/>
+          <w:color w:val="CE9178"/>
+          <w:kern w:val="0"/>
+          <w:sz w:val="21"/>
+          <w:szCs w:val="21"/>
+          <w:shd w:val="clear" w:fill="1F1F1F"/>
+          <w:lang w:val="en-US" w:eastAsia="zh-CN" w:bidi="ar"/>
+        </w:rPr>
+        <w:t>none</w:t>
+      </w:r>
+      <w:r>
+        <w:rPr>
+          <w:rFonts w:hint="default" w:ascii="Consolas" w:hAnsi="Consolas" w:eastAsia="Consolas" w:cs="Consolas"/>
+          <w:b w:val="0"/>
+          <w:bCs w:val="0"/>
+          <w:color w:val="CCCCCC"/>
+          <w:kern w:val="0"/>
+          <w:sz w:val="21"/>
+          <w:szCs w:val="21"/>
+          <w:shd w:val="clear" w:fill="1F1F1F"/>
+          <w:lang w:val="en-US" w:eastAsia="zh-CN" w:bidi="ar"/>
+        </w:rPr>
+        <w:t>; }</w:t>
+      </w:r>
+    </w:p>
+    <w:p>
+      <w:pPr>
+        <w:keepNext w:val="0"/>
+        <w:keepLines w:val="0"/>
+        <w:widowControl/>
+        <w:suppressLineNumbers w:val="0"/>
+        <w:jc w:val="left"/>
+      </w:pPr>
+    </w:p>
+    <w:p>
+      <w:pPr>
+        <w:keepNext w:val="0"/>
+        <w:keepLines w:val="0"/>
+        <w:widowControl/>
+        <w:suppressLineNumbers w:val="0"/>
+        <w:jc w:val="left"/>
+      </w:pPr>
       <w:bookmarkStart w:id="0" w:name="_GoBack"/>
       <w:bookmarkEnd w:id="0"/>
     </w:p>
+    <w:p/>
     <w:sectPr>
       <w:pgSz w:w="11906" w:h="16838"/>
       <w:pgMar w:top="1440" w:right="1800" w:bottom="1440" w:left="1800" w:header="720" w:footer="720" w:gutter="0"/>
@@ -40674,7 +43667,7 @@
     <w:lsdException w:qFormat="1" w:unhideWhenUsed="0" w:uiPriority="0" w:semiHidden="0" w:name="Title"/>
     <w:lsdException w:unhideWhenUsed="0" w:uiPriority="0" w:semiHidden="0" w:name="Closing"/>
     <w:lsdException w:unhideWhenUsed="0" w:uiPriority="0" w:semiHidden="0" w:name="Signature"/>
-    <w:lsdException w:unhideWhenUsed="0" w:uiPriority="0" w:name="Default Paragraph Font"/>
+    <w:lsdException w:qFormat="1" w:unhideWhenUsed="0" w:uiPriority="0" w:name="Default Paragraph Font"/>
     <w:lsdException w:unhideWhenUsed="0" w:uiPriority="0" w:semiHidden="0" w:name="Body Text"/>
     <w:lsdException w:unhideWhenUsed="0" w:uiPriority="0" w:semiHidden="0" w:name="Body Text Indent"/>
     <w:lsdException w:unhideWhenUsed="0" w:uiPriority="0" w:semiHidden="0" w:name="List Continue"/>
@@ -40870,6 +43863,7 @@
   <w:style w:type="character" w:default="1" w:styleId="2">
     <w:name w:val="Default Paragraph Font"/>
     <w:semiHidden/>
+    <w:qFormat/>
     <w:uiPriority w:val="0"/>
   </w:style>
   <w:style w:type="table" w:default="1" w:styleId="3">

</xml_diff>